<commit_message>
[Update_Documentation] updated usage doc and Company with own name.
</commit_message>
<xml_diff>
--- a/Manual/How To Use.docx
+++ b/Manual/How To Use.docx
@@ -1,6 +1,6 @@
 
 <file path=word/document.xml><?xml version="1.0" encoding="utf-8"?>
-<w:document xmlns:wpc="http://schemas.microsoft.com/office/word/2010/wordprocessingCanvas" xmlns:mc="http://schemas.openxmlformats.org/markup-compatibility/2006" xmlns:o="urn:schemas-microsoft-com:office:office" xmlns:r="http://schemas.openxmlformats.org/officeDocument/2006/relationships" xmlns:m="http://schemas.openxmlformats.org/officeDocument/2006/math" xmlns:v="urn:schemas-microsoft-com:vml" xmlns:wp14="http://schemas.microsoft.com/office/word/2010/wordprocessingDrawing" xmlns:wp="http://schemas.openxmlformats.org/drawingml/2006/wordprocessingDrawing" xmlns:w10="urn:schemas-microsoft-com:office:word" xmlns:w="http://schemas.openxmlformats.org/wordprocessingml/2006/main" xmlns:w14="http://schemas.microsoft.com/office/word/2010/wordml" xmlns:w15="http://schemas.microsoft.com/office/word/2012/wordml" xmlns:wpg="http://schemas.microsoft.com/office/word/2010/wordprocessingGroup" xmlns:wpi="http://schemas.microsoft.com/office/word/2010/wordprocessingInk" xmlns:wne="http://schemas.microsoft.com/office/word/2006/wordml" xmlns:wps="http://schemas.microsoft.com/office/word/2010/wordprocessingShape" mc:Ignorable="w14 w15 wp14">
+<w:document xmlns:wpc="http://schemas.microsoft.com/office/word/2010/wordprocessingCanvas" xmlns:cx="http://schemas.microsoft.com/office/drawing/2014/chartex" xmlns:cx1="http://schemas.microsoft.com/office/drawing/2015/9/8/chartex" xmlns:cx2="http://schemas.microsoft.com/office/drawing/2015/10/21/chartex" xmlns:cx3="http://schemas.microsoft.com/office/drawing/2016/5/9/chartex" xmlns:cx4="http://schemas.microsoft.com/office/drawing/2016/5/10/chartex" xmlns:cx5="http://schemas.microsoft.com/office/drawing/2016/5/11/chartex" xmlns:cx6="http://schemas.microsoft.com/office/drawing/2016/5/12/chartex" xmlns:cx7="http://schemas.microsoft.com/office/drawing/2016/5/13/chartex" xmlns:cx8="http://schemas.microsoft.com/office/drawing/2016/5/14/chartex" xmlns:mc="http://schemas.openxmlformats.org/markup-compatibility/2006" xmlns:aink="http://schemas.microsoft.com/office/drawing/2016/ink" xmlns:am3d="http://schemas.microsoft.com/office/drawing/2017/model3d" xmlns:o="urn:schemas-microsoft-com:office:office" xmlns:r="http://schemas.openxmlformats.org/officeDocument/2006/relationships" xmlns:m="http://schemas.openxmlformats.org/officeDocument/2006/math" xmlns:v="urn:schemas-microsoft-com:vml" xmlns:wp14="http://schemas.microsoft.com/office/word/2010/wordprocessingDrawing" xmlns:wp="http://schemas.openxmlformats.org/drawingml/2006/wordprocessingDrawing" xmlns:w10="urn:schemas-microsoft-com:office:word" xmlns:w="http://schemas.openxmlformats.org/wordprocessingml/2006/main" xmlns:w14="http://schemas.microsoft.com/office/word/2010/wordml" xmlns:w15="http://schemas.microsoft.com/office/word/2012/wordml" xmlns:w16cid="http://schemas.microsoft.com/office/word/2016/wordml/cid" xmlns:w16se="http://schemas.microsoft.com/office/word/2015/wordml/symex" xmlns:wpg="http://schemas.microsoft.com/office/word/2010/wordprocessingGroup" xmlns:wpi="http://schemas.microsoft.com/office/word/2010/wordprocessingInk" xmlns:wne="http://schemas.microsoft.com/office/word/2006/wordml" xmlns:wps="http://schemas.microsoft.com/office/word/2010/wordprocessingShape" mc:Ignorable="w14 w15 w16se w16cid wp14">
   <w:body>
     <w:sdt>
       <w:sdtPr>
@@ -82,6 +82,9 @@
       <w:r>
         <w:t>LogUtil</w:t>
       </w:r>
+      <w:r>
+        <w:t>ity</w:t>
+      </w:r>
       <w:proofErr w:type="spellEnd"/>
       <w:r>
         <w:t xml:space="preserve"> – synchronous logging;</w:t>
@@ -99,6 +102,9 @@
       <w:r>
         <w:t>AsynchronousLogUtil</w:t>
       </w:r>
+      <w:r>
+        <w:t>ity</w:t>
+      </w:r>
       <w:proofErr w:type="spellEnd"/>
       <w:r>
         <w:t xml:space="preserve"> – asynchronous logging;</w:t>
@@ -114,7 +120,7 @@
       </w:pPr>
       <w:proofErr w:type="spellStart"/>
       <w:r>
-        <w:t>NullLogger</w:t>
+        <w:t>NoLogging</w:t>
       </w:r>
       <w:proofErr w:type="spellEnd"/>
       <w:r>
@@ -129,6 +135,9 @@
       <w:proofErr w:type="spellStart"/>
       <w:r>
         <w:t>ILogUtil</w:t>
+      </w:r>
+      <w:r>
+        <w:t>ity</w:t>
       </w:r>
       <w:proofErr w:type="spellEnd"/>
       <w:r>
@@ -175,103 +184,54 @@
         <w:spacing w:after="0"/>
         <w:rPr>
           <w:rFonts w:ascii="Consolas" w:hAnsi="Consolas" w:cs="Consolas"/>
+          <w:color w:val="000000"/>
+          <w:sz w:val="19"/>
+          <w:szCs w:val="19"/>
+        </w:rPr>
+      </w:pPr>
+      <w:r>
+        <w:rPr>
+          <w:rFonts w:ascii="Consolas" w:hAnsi="Consolas" w:cs="Consolas"/>
           <w:color w:val="DCDCDC"/>
           <w:sz w:val="19"/>
           <w:szCs w:val="19"/>
           <w:highlight w:val="black"/>
         </w:rPr>
-      </w:pPr>
-      <w:r>
-        <w:rPr>
-          <w:rFonts w:ascii="Consolas" w:hAnsi="Consolas" w:cs="Consolas"/>
-          <w:color w:val="DCDCDC"/>
-          <w:sz w:val="19"/>
-          <w:szCs w:val="19"/>
-          <w:highlight w:val="black"/>
-        </w:rPr>
         <w:t xml:space="preserve">            </w:t>
       </w:r>
-      <w:proofErr w:type="spellStart"/>
-      <w:r>
-        <w:rPr>
-          <w:rFonts w:ascii="Consolas" w:hAnsi="Consolas" w:cs="Consolas"/>
-          <w:color w:val="B8D7A3"/>
-          <w:sz w:val="19"/>
-          <w:szCs w:val="19"/>
-          <w:highlight w:val="black"/>
-        </w:rPr>
-        <w:t>ILogConfiguration</w:t>
-      </w:r>
-      <w:proofErr w:type="spellEnd"/>
-      <w:r>
-        <w:rPr>
-          <w:rFonts w:ascii="Consolas" w:hAnsi="Consolas" w:cs="Consolas"/>
-          <w:color w:val="DCDCDC"/>
-          <w:sz w:val="19"/>
-          <w:szCs w:val="19"/>
-          <w:highlight w:val="black"/>
-        </w:rPr>
-        <w:t xml:space="preserve"> </w:t>
-      </w:r>
-      <w:proofErr w:type="spellStart"/>
-      <w:r>
-        <w:rPr>
-          <w:rFonts w:ascii="Consolas" w:hAnsi="Consolas" w:cs="Consolas"/>
-          <w:color w:val="DCDCDC"/>
-          <w:sz w:val="19"/>
-          <w:szCs w:val="19"/>
-          <w:highlight w:val="black"/>
-        </w:rPr>
-        <w:t>config</w:t>
-      </w:r>
-      <w:proofErr w:type="spellEnd"/>
-      <w:r>
-        <w:rPr>
-          <w:rFonts w:ascii="Consolas" w:hAnsi="Consolas" w:cs="Consolas"/>
-          <w:color w:val="DCDCDC"/>
-          <w:sz w:val="19"/>
-          <w:szCs w:val="19"/>
-          <w:highlight w:val="black"/>
-        </w:rPr>
-        <w:t xml:space="preserve"> </w:t>
-      </w:r>
-      <w:r>
-        <w:rPr>
-          <w:rFonts w:ascii="Consolas" w:hAnsi="Consolas" w:cs="Consolas"/>
-          <w:color w:val="B4B4B4"/>
-          <w:sz w:val="19"/>
-          <w:szCs w:val="19"/>
-          <w:highlight w:val="black"/>
-        </w:rPr>
-        <w:t>=</w:t>
-      </w:r>
-      <w:r>
-        <w:rPr>
-          <w:rFonts w:ascii="Consolas" w:hAnsi="Consolas" w:cs="Consolas"/>
-          <w:color w:val="DCDCDC"/>
-          <w:sz w:val="19"/>
-          <w:szCs w:val="19"/>
-          <w:highlight w:val="black"/>
-        </w:rPr>
-        <w:t xml:space="preserve"> </w:t>
-      </w:r>
-      <w:r>
-        <w:rPr>
-          <w:rFonts w:ascii="Consolas" w:hAnsi="Consolas" w:cs="Consolas"/>
-          <w:color w:val="569CD6"/>
-          <w:sz w:val="19"/>
-          <w:szCs w:val="19"/>
-          <w:highlight w:val="black"/>
+      <w:r>
+        <w:rPr>
+          <w:rFonts w:ascii="Consolas" w:hAnsi="Consolas" w:cs="Consolas"/>
+          <w:color w:val="0000FF"/>
+          <w:sz w:val="19"/>
+          <w:szCs w:val="19"/>
+        </w:rPr>
+        <w:t>var</w:t>
+      </w:r>
+      <w:r>
+        <w:rPr>
+          <w:rFonts w:ascii="Consolas" w:hAnsi="Consolas" w:cs="Consolas"/>
+          <w:color w:val="000000"/>
+          <w:sz w:val="19"/>
+          <w:szCs w:val="19"/>
+        </w:rPr>
+        <w:t xml:space="preserve"> config = </w:t>
+      </w:r>
+      <w:r>
+        <w:rPr>
+          <w:rFonts w:ascii="Consolas" w:hAnsi="Consolas" w:cs="Consolas"/>
+          <w:color w:val="0000FF"/>
+          <w:sz w:val="19"/>
+          <w:szCs w:val="19"/>
         </w:rPr>
         <w:t>new</w:t>
       </w:r>
       <w:r>
         <w:rPr>
           <w:rFonts w:ascii="Consolas" w:hAnsi="Consolas" w:cs="Consolas"/>
-          <w:color w:val="DCDCDC"/>
-          <w:sz w:val="19"/>
-          <w:szCs w:val="19"/>
-          <w:highlight w:val="black"/>
+          <w:color w:val="000000"/>
+          <w:sz w:val="19"/>
+          <w:szCs w:val="19"/>
         </w:rPr>
         <w:t xml:space="preserve"> </w:t>
       </w:r>
@@ -280,10 +240,9 @@
       <w:r>
         <w:rPr>
           <w:rFonts w:ascii="Consolas" w:hAnsi="Consolas" w:cs="Consolas"/>
-          <w:color w:val="4EC9B0"/>
-          <w:sz w:val="19"/>
-          <w:szCs w:val="19"/>
-          <w:highlight w:val="black"/>
+          <w:color w:val="000000"/>
+          <w:sz w:val="19"/>
+          <w:szCs w:val="19"/>
         </w:rPr>
         <w:t>LogConfiguration</w:t>
       </w:r>
@@ -291,277 +250,13 @@
       <w:r>
         <w:rPr>
           <w:rFonts w:ascii="Consolas" w:hAnsi="Consolas" w:cs="Consolas"/>
-          <w:color w:val="DCDCDC"/>
-          <w:sz w:val="19"/>
-          <w:szCs w:val="19"/>
-          <w:highlight w:val="black"/>
+          <w:color w:val="000000"/>
+          <w:sz w:val="19"/>
+          <w:szCs w:val="19"/>
         </w:rPr>
         <w:t>(</w:t>
       </w:r>
       <w:proofErr w:type="gramEnd"/>
-      <w:r>
-        <w:rPr>
-          <w:rFonts w:ascii="Consolas" w:hAnsi="Consolas" w:cs="Consolas"/>
-          <w:color w:val="D69D85"/>
-          <w:sz w:val="19"/>
-          <w:szCs w:val="19"/>
-          <w:highlight w:val="black"/>
-        </w:rPr>
-        <w:t>"</w:t>
-      </w:r>
-      <w:proofErr w:type="spellStart"/>
-      <w:r>
-        <w:rPr>
-          <w:rFonts w:ascii="Consolas" w:hAnsi="Consolas" w:cs="Consolas"/>
-          <w:color w:val="D69D85"/>
-          <w:sz w:val="19"/>
-          <w:szCs w:val="19"/>
-          <w:highlight w:val="black"/>
-        </w:rPr>
-        <w:t>LoggerTestApp.exe.config</w:t>
-      </w:r>
-      <w:proofErr w:type="spellEnd"/>
-      <w:r>
-        <w:rPr>
-          <w:rFonts w:ascii="Consolas" w:hAnsi="Consolas" w:cs="Consolas"/>
-          <w:color w:val="D69D85"/>
-          <w:sz w:val="19"/>
-          <w:szCs w:val="19"/>
-          <w:highlight w:val="black"/>
-        </w:rPr>
-        <w:t>"</w:t>
-      </w:r>
-      <w:r>
-        <w:rPr>
-          <w:rFonts w:ascii="Consolas" w:hAnsi="Consolas" w:cs="Consolas"/>
-          <w:color w:val="DCDCDC"/>
-          <w:sz w:val="19"/>
-          <w:szCs w:val="19"/>
-          <w:highlight w:val="black"/>
-        </w:rPr>
-        <w:t xml:space="preserve">, </w:t>
-      </w:r>
-      <w:r>
-        <w:rPr>
-          <w:rFonts w:ascii="Consolas" w:hAnsi="Consolas" w:cs="Consolas"/>
-          <w:color w:val="D69D85"/>
-          <w:sz w:val="19"/>
-          <w:szCs w:val="19"/>
-          <w:highlight w:val="black"/>
-        </w:rPr>
-        <w:t>"</w:t>
-      </w:r>
-      <w:proofErr w:type="spellStart"/>
-      <w:r>
-        <w:rPr>
-          <w:rFonts w:ascii="Consolas" w:hAnsi="Consolas" w:cs="Consolas"/>
-          <w:color w:val="D69D85"/>
-          <w:sz w:val="19"/>
-          <w:szCs w:val="19"/>
-          <w:highlight w:val="black"/>
-        </w:rPr>
-        <w:t>LogUtil</w:t>
-      </w:r>
-      <w:proofErr w:type="spellEnd"/>
-      <w:r>
-        <w:rPr>
-          <w:rFonts w:ascii="Consolas" w:hAnsi="Consolas" w:cs="Consolas"/>
-          <w:color w:val="D69D85"/>
-          <w:sz w:val="19"/>
-          <w:szCs w:val="19"/>
-          <w:highlight w:val="black"/>
-        </w:rPr>
-        <w:t>"</w:t>
-      </w:r>
-      <w:r>
-        <w:rPr>
-          <w:rFonts w:ascii="Consolas" w:hAnsi="Consolas" w:cs="Consolas"/>
-          <w:color w:val="DCDCDC"/>
-          <w:sz w:val="19"/>
-          <w:szCs w:val="19"/>
-          <w:highlight w:val="black"/>
-        </w:rPr>
-        <w:t>);</w:t>
-      </w:r>
-    </w:p>
-    <w:p>
-      <w:pPr>
-        <w:rPr>
-          <w:rFonts w:ascii="Consolas" w:hAnsi="Consolas" w:cs="Consolas"/>
-          <w:color w:val="57A64A"/>
-          <w:sz w:val="19"/>
-          <w:szCs w:val="19"/>
-          <w:highlight w:val="black"/>
-        </w:rPr>
-      </w:pPr>
-      <w:r>
-        <w:rPr>
-          <w:rFonts w:ascii="Consolas" w:hAnsi="Consolas" w:cs="Consolas"/>
-          <w:color w:val="DCDCDC"/>
-          <w:sz w:val="19"/>
-          <w:szCs w:val="19"/>
-          <w:highlight w:val="black"/>
-        </w:rPr>
-        <w:t xml:space="preserve">            </w:t>
-      </w:r>
-      <w:proofErr w:type="spellStart"/>
-      <w:r>
-        <w:rPr>
-          <w:rFonts w:ascii="Consolas" w:hAnsi="Consolas" w:cs="Consolas"/>
-          <w:color w:val="B8D7A3"/>
-          <w:sz w:val="19"/>
-          <w:szCs w:val="19"/>
-          <w:highlight w:val="black"/>
-        </w:rPr>
-        <w:t>ILogUtil</w:t>
-      </w:r>
-      <w:proofErr w:type="spellEnd"/>
-      <w:r>
-        <w:rPr>
-          <w:rFonts w:ascii="Consolas" w:hAnsi="Consolas" w:cs="Consolas"/>
-          <w:color w:val="DCDCDC"/>
-          <w:sz w:val="19"/>
-          <w:szCs w:val="19"/>
-          <w:highlight w:val="black"/>
-        </w:rPr>
-        <w:t xml:space="preserve"> logger </w:t>
-      </w:r>
-      <w:r>
-        <w:rPr>
-          <w:rFonts w:ascii="Consolas" w:hAnsi="Consolas" w:cs="Consolas"/>
-          <w:color w:val="B4B4B4"/>
-          <w:sz w:val="19"/>
-          <w:szCs w:val="19"/>
-          <w:highlight w:val="black"/>
-        </w:rPr>
-        <w:t>=</w:t>
-      </w:r>
-      <w:r>
-        <w:rPr>
-          <w:rFonts w:ascii="Consolas" w:hAnsi="Consolas" w:cs="Consolas"/>
-          <w:color w:val="DCDCDC"/>
-          <w:sz w:val="19"/>
-          <w:szCs w:val="19"/>
-          <w:highlight w:val="black"/>
-        </w:rPr>
-        <w:t xml:space="preserve"> </w:t>
-      </w:r>
-      <w:r>
-        <w:rPr>
-          <w:rFonts w:ascii="Consolas" w:hAnsi="Consolas" w:cs="Consolas"/>
-          <w:color w:val="569CD6"/>
-          <w:sz w:val="19"/>
-          <w:szCs w:val="19"/>
-          <w:highlight w:val="black"/>
-        </w:rPr>
-        <w:t>new</w:t>
-      </w:r>
-      <w:r>
-        <w:rPr>
-          <w:rFonts w:ascii="Consolas" w:hAnsi="Consolas" w:cs="Consolas"/>
-          <w:color w:val="DCDCDC"/>
-          <w:sz w:val="19"/>
-          <w:szCs w:val="19"/>
-          <w:highlight w:val="black"/>
-        </w:rPr>
-        <w:t xml:space="preserve"> </w:t>
-      </w:r>
-      <w:proofErr w:type="spellStart"/>
-      <w:proofErr w:type="gramStart"/>
-      <w:r>
-        <w:rPr>
-          <w:rFonts w:ascii="Consolas" w:hAnsi="Consolas" w:cs="Consolas"/>
-          <w:color w:val="4EC9B0"/>
-          <w:sz w:val="19"/>
-          <w:szCs w:val="19"/>
-          <w:highlight w:val="black"/>
-        </w:rPr>
-        <w:t>AsynchrounousLogUtil</w:t>
-      </w:r>
-      <w:proofErr w:type="spellEnd"/>
-      <w:r>
-        <w:rPr>
-          <w:rFonts w:ascii="Consolas" w:hAnsi="Consolas" w:cs="Consolas"/>
-          <w:color w:val="DCDCDC"/>
-          <w:sz w:val="19"/>
-          <w:szCs w:val="19"/>
-          <w:highlight w:val="black"/>
-        </w:rPr>
-        <w:t>(</w:t>
-      </w:r>
-      <w:proofErr w:type="spellStart"/>
-      <w:proofErr w:type="gramEnd"/>
-      <w:r>
-        <w:rPr>
-          <w:rFonts w:ascii="Consolas" w:hAnsi="Consolas" w:cs="Consolas"/>
-          <w:color w:val="DCDCDC"/>
-          <w:sz w:val="19"/>
-          <w:szCs w:val="19"/>
-          <w:highlight w:val="black"/>
-        </w:rPr>
-        <w:t>config</w:t>
-      </w:r>
-      <w:proofErr w:type="spellEnd"/>
-      <w:r>
-        <w:rPr>
-          <w:rFonts w:ascii="Consolas" w:hAnsi="Consolas" w:cs="Consolas"/>
-          <w:color w:val="DCDCDC"/>
-          <w:sz w:val="19"/>
-          <w:szCs w:val="19"/>
-          <w:highlight w:val="black"/>
-        </w:rPr>
-        <w:t xml:space="preserve">, </w:t>
-      </w:r>
-      <w:r>
-        <w:rPr>
-          <w:rFonts w:ascii="Consolas" w:hAnsi="Consolas" w:cs="Consolas"/>
-          <w:color w:val="569CD6"/>
-          <w:sz w:val="19"/>
-          <w:szCs w:val="19"/>
-          <w:highlight w:val="black"/>
-        </w:rPr>
-        <w:t>true</w:t>
-      </w:r>
-      <w:r>
-        <w:rPr>
-          <w:rFonts w:ascii="Consolas" w:hAnsi="Consolas" w:cs="Consolas"/>
-          <w:color w:val="DCDCDC"/>
-          <w:sz w:val="19"/>
-          <w:szCs w:val="19"/>
-          <w:highlight w:val="black"/>
-        </w:rPr>
-        <w:t xml:space="preserve">); </w:t>
-      </w:r>
-      <w:r>
-        <w:rPr>
-          <w:rFonts w:ascii="Consolas" w:hAnsi="Consolas" w:cs="Consolas"/>
-          <w:color w:val="57A64A"/>
-          <w:sz w:val="19"/>
-          <w:szCs w:val="19"/>
-          <w:highlight w:val="black"/>
-        </w:rPr>
-        <w:t>//second parameter is for Console</w:t>
-      </w:r>
-      <w:r>
-        <w:rPr>
-          <w:rFonts w:ascii="Consolas" w:hAnsi="Consolas" w:cs="Consolas"/>
-          <w:color w:val="57A64A"/>
-          <w:sz w:val="19"/>
-          <w:szCs w:val="19"/>
-          <w:highlight w:val="black"/>
-        </w:rPr>
-        <w:t xml:space="preserve"> enabling</w:t>
-      </w:r>
-      <w:r>
-        <w:rPr>
-          <w:rFonts w:ascii="Consolas" w:hAnsi="Consolas" w:cs="Consolas"/>
-          <w:color w:val="57A64A"/>
-          <w:sz w:val="19"/>
-          <w:szCs w:val="19"/>
-          <w:highlight w:val="black"/>
-        </w:rPr>
-        <w:t>.</w:t>
-      </w:r>
     </w:p>
     <w:p>
       <w:pPr>
@@ -571,62 +266,221 @@
         <w:spacing w:after="0"/>
         <w:rPr>
           <w:rFonts w:ascii="Consolas" w:hAnsi="Consolas" w:cs="Consolas"/>
+          <w:color w:val="000000"/>
+          <w:sz w:val="19"/>
+          <w:szCs w:val="19"/>
+        </w:rPr>
+      </w:pPr>
+      <w:r>
+        <w:rPr>
+          <w:rFonts w:ascii="Consolas" w:hAnsi="Consolas" w:cs="Consolas"/>
+          <w:color w:val="000000"/>
+          <w:sz w:val="19"/>
+          <w:szCs w:val="19"/>
+        </w:rPr>
+        <w:t xml:space="preserve">                Path.Combine(Path.GetDirectoryName(Assembly.GetExecutingAssembly(</w:t>
+      </w:r>
+      <w:proofErr w:type="gramStart"/>
+      <w:r>
+        <w:rPr>
+          <w:rFonts w:ascii="Consolas" w:hAnsi="Consolas" w:cs="Consolas"/>
+          <w:color w:val="000000"/>
+          <w:sz w:val="19"/>
+          <w:szCs w:val="19"/>
+        </w:rPr>
+        <w:t>).Location</w:t>
+      </w:r>
+      <w:proofErr w:type="gramEnd"/>
+      <w:r>
+        <w:rPr>
+          <w:rFonts w:ascii="Consolas" w:hAnsi="Consolas" w:cs="Consolas"/>
+          <w:color w:val="000000"/>
+          <w:sz w:val="19"/>
+          <w:szCs w:val="19"/>
+        </w:rPr>
+        <w:t xml:space="preserve">), </w:t>
+      </w:r>
+      <w:r>
+        <w:rPr>
+          <w:rFonts w:ascii="Consolas" w:hAnsi="Consolas" w:cs="Consolas"/>
+          <w:color w:val="A31515"/>
+          <w:sz w:val="19"/>
+          <w:szCs w:val="19"/>
+        </w:rPr>
+        <w:t>"</w:t>
+      </w:r>
+      <w:proofErr w:type="spellStart"/>
+      <w:r>
+        <w:rPr>
+          <w:rFonts w:ascii="Consolas" w:hAnsi="Consolas" w:cs="Consolas"/>
+          <w:color w:val="A31515"/>
+          <w:sz w:val="19"/>
+          <w:szCs w:val="19"/>
+        </w:rPr>
+        <w:t>App.config</w:t>
+      </w:r>
+      <w:proofErr w:type="spellEnd"/>
+      <w:r>
+        <w:rPr>
+          <w:rFonts w:ascii="Consolas" w:hAnsi="Consolas" w:cs="Consolas"/>
+          <w:color w:val="A31515"/>
+          <w:sz w:val="19"/>
+          <w:szCs w:val="19"/>
+        </w:rPr>
+        <w:t>"</w:t>
+      </w:r>
+      <w:r>
+        <w:rPr>
+          <w:rFonts w:ascii="Consolas" w:hAnsi="Consolas" w:cs="Consolas"/>
+          <w:color w:val="000000"/>
+          <w:sz w:val="19"/>
+          <w:szCs w:val="19"/>
+        </w:rPr>
+        <w:t>),</w:t>
+      </w:r>
+    </w:p>
+    <w:p>
+      <w:pPr>
+        <w:autoSpaceDE w:val="0"/>
+        <w:autoSpaceDN w:val="0"/>
+        <w:adjustRightInd w:val="0"/>
+        <w:spacing w:after="0"/>
+        <w:rPr>
+          <w:rFonts w:ascii="Consolas" w:hAnsi="Consolas" w:cs="Consolas"/>
+          <w:color w:val="000000"/>
+          <w:sz w:val="19"/>
+          <w:szCs w:val="19"/>
+        </w:rPr>
+      </w:pPr>
+      <w:r>
+        <w:rPr>
+          <w:rFonts w:ascii="Consolas" w:hAnsi="Consolas" w:cs="Consolas"/>
+          <w:color w:val="000000"/>
+          <w:sz w:val="19"/>
+          <w:szCs w:val="19"/>
+        </w:rPr>
+        <w:t xml:space="preserve">                </w:t>
+      </w:r>
+      <w:r>
+        <w:rPr>
+          <w:rFonts w:ascii="Consolas" w:hAnsi="Consolas" w:cs="Consolas"/>
+          <w:color w:val="A31515"/>
+          <w:sz w:val="19"/>
+          <w:szCs w:val="19"/>
+        </w:rPr>
+        <w:t>"LogUtil1"</w:t>
+      </w:r>
+      <w:r>
+        <w:rPr>
+          <w:rFonts w:ascii="Consolas" w:hAnsi="Consolas" w:cs="Consolas"/>
+          <w:color w:val="000000"/>
+          <w:sz w:val="19"/>
+          <w:szCs w:val="19"/>
+        </w:rPr>
+        <w:t>);</w:t>
+      </w:r>
+    </w:p>
+    <w:p>
+      <w:pPr>
+        <w:autoSpaceDE w:val="0"/>
+        <w:autoSpaceDN w:val="0"/>
+        <w:adjustRightInd w:val="0"/>
+        <w:spacing w:after="0"/>
+        <w:rPr>
+          <w:rFonts w:ascii="Consolas" w:hAnsi="Consolas" w:cs="Consolas"/>
+          <w:color w:val="000000"/>
+          <w:sz w:val="19"/>
+          <w:szCs w:val="19"/>
+        </w:rPr>
+      </w:pPr>
+      <w:r>
+        <w:rPr>
+          <w:rFonts w:ascii="Consolas" w:hAnsi="Consolas" w:cs="Consolas"/>
+          <w:color w:val="000000"/>
+          <w:sz w:val="19"/>
+          <w:szCs w:val="19"/>
+        </w:rPr>
+        <w:t xml:space="preserve">            </w:t>
+      </w:r>
+    </w:p>
+    <w:p>
+      <w:pPr>
+        <w:autoSpaceDE w:val="0"/>
+        <w:autoSpaceDN w:val="0"/>
+        <w:adjustRightInd w:val="0"/>
+        <w:spacing w:after="0"/>
+        <w:rPr>
+          <w:rFonts w:ascii="Consolas" w:hAnsi="Consolas" w:cs="Consolas"/>
           <w:color w:val="DCDCDC"/>
           <w:sz w:val="19"/>
           <w:szCs w:val="19"/>
-          <w:highlight w:val="black"/>
-        </w:rPr>
-      </w:pPr>
-      <w:r>
-        <w:rPr>
-          <w:rFonts w:ascii="Consolas" w:hAnsi="Consolas" w:cs="Consolas"/>
-          <w:color w:val="DCDCDC"/>
-          <w:sz w:val="19"/>
-          <w:szCs w:val="19"/>
-          <w:highlight w:val="black"/>
-        </w:rPr>
-        <w:t xml:space="preserve">            </w:t>
+        </w:rPr>
+      </w:pPr>
+      <w:r>
+        <w:rPr>
+          <w:rFonts w:ascii="Consolas" w:hAnsi="Consolas" w:cs="Consolas"/>
+          <w:color w:val="000000"/>
+          <w:sz w:val="19"/>
+          <w:szCs w:val="19"/>
+        </w:rPr>
+        <w:t xml:space="preserve">            _</w:t>
+      </w:r>
+      <w:proofErr w:type="spellStart"/>
+      <w:r>
+        <w:rPr>
+          <w:rFonts w:ascii="Consolas" w:hAnsi="Consolas" w:cs="Consolas"/>
+          <w:color w:val="000000"/>
+          <w:sz w:val="19"/>
+          <w:szCs w:val="19"/>
+        </w:rPr>
+        <w:t>asynchronousLog</w:t>
+      </w:r>
+      <w:proofErr w:type="spellEnd"/>
+      <w:r>
+        <w:rPr>
+          <w:rFonts w:ascii="Consolas" w:hAnsi="Consolas" w:cs="Consolas"/>
+          <w:color w:val="000000"/>
+          <w:sz w:val="19"/>
+          <w:szCs w:val="19"/>
+        </w:rPr>
+        <w:t xml:space="preserve"> = </w:t>
+      </w:r>
+      <w:r>
+        <w:rPr>
+          <w:rFonts w:ascii="Consolas" w:hAnsi="Consolas" w:cs="Consolas"/>
+          <w:color w:val="0000FF"/>
+          <w:sz w:val="19"/>
+          <w:szCs w:val="19"/>
+        </w:rPr>
+        <w:t>new</w:t>
+      </w:r>
+      <w:r>
+        <w:rPr>
+          <w:rFonts w:ascii="Consolas" w:hAnsi="Consolas" w:cs="Consolas"/>
+          <w:color w:val="000000"/>
+          <w:sz w:val="19"/>
+          <w:szCs w:val="19"/>
+        </w:rPr>
+        <w:t xml:space="preserve"> </w:t>
       </w:r>
       <w:proofErr w:type="spellStart"/>
       <w:proofErr w:type="gramStart"/>
       <w:r>
         <w:rPr>
           <w:rFonts w:ascii="Consolas" w:hAnsi="Consolas" w:cs="Consolas"/>
-          <w:color w:val="DCDCDC"/>
-          <w:sz w:val="19"/>
-          <w:szCs w:val="19"/>
-          <w:highlight w:val="black"/>
-        </w:rPr>
-        <w:t>logger</w:t>
-      </w:r>
-      <w:r>
-        <w:rPr>
-          <w:rFonts w:ascii="Consolas" w:hAnsi="Consolas" w:cs="Consolas"/>
-          <w:color w:val="B4B4B4"/>
-          <w:sz w:val="19"/>
-          <w:szCs w:val="19"/>
-          <w:highlight w:val="black"/>
-        </w:rPr>
-        <w:t>.</w:t>
-      </w:r>
-      <w:r>
-        <w:rPr>
-          <w:rFonts w:ascii="Consolas" w:hAnsi="Consolas" w:cs="Consolas"/>
-          <w:color w:val="DCDCDC"/>
-          <w:sz w:val="19"/>
-          <w:szCs w:val="19"/>
-          <w:highlight w:val="black"/>
-        </w:rPr>
-        <w:t>LogStartUpInformation</w:t>
+          <w:color w:val="000000"/>
+          <w:sz w:val="19"/>
+          <w:szCs w:val="19"/>
+        </w:rPr>
+        <w:t>AsynchronousLogUtility</w:t>
       </w:r>
       <w:proofErr w:type="spellEnd"/>
       <w:r>
         <w:rPr>
           <w:rFonts w:ascii="Consolas" w:hAnsi="Consolas" w:cs="Consolas"/>
-          <w:color w:val="DCDCDC"/>
-          <w:sz w:val="19"/>
-          <w:szCs w:val="19"/>
-          <w:highlight w:val="black"/>
+          <w:color w:val="000000"/>
+          <w:sz w:val="19"/>
+          <w:szCs w:val="19"/>
         </w:rPr>
         <w:t>(</w:t>
       </w:r>
@@ -634,134 +488,27 @@
       <w:r>
         <w:rPr>
           <w:rFonts w:ascii="Consolas" w:hAnsi="Consolas" w:cs="Consolas"/>
-          <w:color w:val="DCDCDC"/>
-          <w:sz w:val="19"/>
-          <w:szCs w:val="19"/>
-          <w:highlight w:val="black"/>
-        </w:rPr>
-        <w:t>);</w:t>
-      </w:r>
-    </w:p>
-    <w:p>
-      <w:pPr>
-        <w:rPr>
-          <w:rFonts w:ascii="Consolas" w:hAnsi="Consolas" w:cs="Consolas"/>
-          <w:color w:val="DCDCDC"/>
-          <w:sz w:val="19"/>
-          <w:szCs w:val="19"/>
-        </w:rPr>
-      </w:pPr>
-      <w:r>
-        <w:rPr>
-          <w:rFonts w:ascii="Consolas" w:hAnsi="Consolas" w:cs="Consolas"/>
-          <w:color w:val="DCDCDC"/>
-          <w:sz w:val="19"/>
-          <w:szCs w:val="19"/>
-          <w:highlight w:val="black"/>
-        </w:rPr>
-        <w:t xml:space="preserve">            </w:t>
-      </w:r>
-      <w:proofErr w:type="spellStart"/>
-      <w:proofErr w:type="gramStart"/>
-      <w:r>
-        <w:rPr>
-          <w:rFonts w:ascii="Consolas" w:hAnsi="Consolas" w:cs="Consolas"/>
-          <w:color w:val="DCDCDC"/>
-          <w:sz w:val="19"/>
-          <w:szCs w:val="19"/>
-          <w:highlight w:val="black"/>
-        </w:rPr>
-        <w:t>logger</w:t>
-      </w:r>
-      <w:r>
-        <w:rPr>
-          <w:rFonts w:ascii="Consolas" w:hAnsi="Consolas" w:cs="Consolas"/>
-          <w:color w:val="B4B4B4"/>
-          <w:sz w:val="19"/>
-          <w:szCs w:val="19"/>
-          <w:highlight w:val="black"/>
-        </w:rPr>
-        <w:t>.</w:t>
-      </w:r>
-      <w:r>
-        <w:rPr>
-          <w:rFonts w:ascii="Consolas" w:hAnsi="Consolas" w:cs="Consolas"/>
-          <w:color w:val="DCDCDC"/>
-          <w:sz w:val="19"/>
-          <w:szCs w:val="19"/>
-          <w:highlight w:val="black"/>
-        </w:rPr>
-        <w:t>Info</w:t>
-      </w:r>
-      <w:proofErr w:type="spellEnd"/>
-      <w:r>
-        <w:rPr>
-          <w:rFonts w:ascii="Consolas" w:hAnsi="Consolas" w:cs="Consolas"/>
-          <w:color w:val="DCDCDC"/>
-          <w:sz w:val="19"/>
-          <w:szCs w:val="19"/>
-          <w:highlight w:val="black"/>
-        </w:rPr>
-        <w:t>(</w:t>
-      </w:r>
-      <w:proofErr w:type="gramEnd"/>
-      <w:r>
-        <w:rPr>
-          <w:rFonts w:ascii="Consolas" w:hAnsi="Consolas" w:cs="Consolas"/>
-          <w:color w:val="D69D85"/>
-          <w:sz w:val="19"/>
-          <w:szCs w:val="19"/>
-          <w:highlight w:val="black"/>
-        </w:rPr>
-        <w:t>"Message Test {0},{2}"</w:t>
-      </w:r>
-      <w:r>
-        <w:rPr>
-          <w:rFonts w:ascii="Consolas" w:hAnsi="Consolas" w:cs="Consolas"/>
-          <w:color w:val="DCDCDC"/>
-          <w:sz w:val="19"/>
-          <w:szCs w:val="19"/>
-          <w:highlight w:val="black"/>
-        </w:rPr>
-        <w:t xml:space="preserve">, </w:t>
-      </w:r>
-      <w:r>
-        <w:rPr>
-          <w:rFonts w:ascii="Consolas" w:hAnsi="Consolas" w:cs="Consolas"/>
-          <w:color w:val="B5CEA8"/>
-          <w:sz w:val="19"/>
-          <w:szCs w:val="19"/>
-          <w:highlight w:val="black"/>
-        </w:rPr>
-        <w:t>1</w:t>
-      </w:r>
-      <w:r>
-        <w:rPr>
-          <w:rFonts w:ascii="Consolas" w:hAnsi="Consolas" w:cs="Consolas"/>
-          <w:color w:val="DCDCDC"/>
-          <w:sz w:val="19"/>
-          <w:szCs w:val="19"/>
-          <w:highlight w:val="black"/>
-        </w:rPr>
-        <w:t xml:space="preserve">, </w:t>
-      </w:r>
-      <w:r>
-        <w:rPr>
-          <w:rFonts w:ascii="Consolas" w:hAnsi="Consolas" w:cs="Consolas"/>
-          <w:color w:val="D69D85"/>
-          <w:sz w:val="19"/>
-          <w:szCs w:val="19"/>
-          <w:highlight w:val="black"/>
-        </w:rPr>
-        <w:t>"text"</w:t>
-      </w:r>
-      <w:r>
-        <w:rPr>
-          <w:rFonts w:ascii="Consolas" w:hAnsi="Consolas" w:cs="Consolas"/>
-          <w:color w:val="DCDCDC"/>
-          <w:sz w:val="19"/>
-          <w:szCs w:val="19"/>
-          <w:highlight w:val="black"/>
+          <w:color w:val="000000"/>
+          <w:sz w:val="19"/>
+          <w:szCs w:val="19"/>
+        </w:rPr>
+        <w:t xml:space="preserve">config, </w:t>
+      </w:r>
+      <w:r>
+        <w:rPr>
+          <w:rFonts w:ascii="Consolas" w:hAnsi="Consolas" w:cs="Consolas"/>
+          <w:color w:val="0000FF"/>
+          <w:sz w:val="19"/>
+          <w:szCs w:val="19"/>
+        </w:rPr>
+        <w:t>true</w:t>
+      </w:r>
+      <w:r>
+        <w:rPr>
+          <w:rFonts w:ascii="Consolas" w:hAnsi="Consolas" w:cs="Consolas"/>
+          <w:color w:val="000000"/>
+          <w:sz w:val="19"/>
+          <w:szCs w:val="19"/>
         </w:rPr>
         <w:t>);</w:t>
       </w:r>
@@ -786,100 +533,52 @@
     </w:p>
     <w:p>
       <w:pPr>
+        <w:pStyle w:val="ListParagraph"/>
         <w:autoSpaceDE w:val="0"/>
         <w:autoSpaceDN w:val="0"/>
         <w:adjustRightInd w:val="0"/>
         <w:spacing w:after="0"/>
-        <w:ind w:left="360" w:firstLine="720"/>
-        <w:rPr>
-          <w:rFonts w:ascii="Consolas" w:hAnsi="Consolas" w:cs="Consolas"/>
-          <w:color w:val="DCDCDC"/>
-          <w:sz w:val="19"/>
-          <w:szCs w:val="19"/>
-          <w:highlight w:val="black"/>
-        </w:rPr>
-      </w:pPr>
-      <w:proofErr w:type="spellStart"/>
-      <w:r>
-        <w:rPr>
-          <w:rFonts w:ascii="Consolas" w:hAnsi="Consolas" w:cs="Consolas"/>
-          <w:color w:val="B8D7A3"/>
-          <w:sz w:val="19"/>
-          <w:szCs w:val="19"/>
-          <w:highlight w:val="black"/>
-        </w:rPr>
-        <w:t>ILogConfiguration</w:t>
-      </w:r>
-      <w:proofErr w:type="spellEnd"/>
-      <w:r>
-        <w:rPr>
-          <w:rFonts w:ascii="Consolas" w:hAnsi="Consolas" w:cs="Consolas"/>
-          <w:color w:val="DCDCDC"/>
-          <w:sz w:val="19"/>
-          <w:szCs w:val="19"/>
-          <w:highlight w:val="black"/>
-        </w:rPr>
-        <w:t xml:space="preserve"> </w:t>
-      </w:r>
-      <w:proofErr w:type="spellStart"/>
-      <w:r>
-        <w:rPr>
-          <w:rFonts w:ascii="Consolas" w:hAnsi="Consolas" w:cs="Consolas"/>
-          <w:color w:val="DCDCDC"/>
-          <w:sz w:val="19"/>
-          <w:szCs w:val="19"/>
-          <w:highlight w:val="black"/>
-        </w:rPr>
-        <w:t>config</w:t>
-      </w:r>
-      <w:proofErr w:type="spellEnd"/>
-      <w:r>
-        <w:rPr>
-          <w:rFonts w:ascii="Consolas" w:hAnsi="Consolas" w:cs="Consolas"/>
-          <w:color w:val="DCDCDC"/>
-          <w:sz w:val="19"/>
-          <w:szCs w:val="19"/>
-          <w:highlight w:val="black"/>
-        </w:rPr>
-        <w:t xml:space="preserve"> </w:t>
-      </w:r>
-      <w:r>
-        <w:rPr>
-          <w:rFonts w:ascii="Consolas" w:hAnsi="Consolas" w:cs="Consolas"/>
-          <w:color w:val="B4B4B4"/>
-          <w:sz w:val="19"/>
-          <w:szCs w:val="19"/>
-          <w:highlight w:val="black"/>
-        </w:rPr>
-        <w:t>=</w:t>
-      </w:r>
-      <w:r>
-        <w:rPr>
-          <w:rFonts w:ascii="Consolas" w:hAnsi="Consolas" w:cs="Consolas"/>
-          <w:color w:val="DCDCDC"/>
-          <w:sz w:val="19"/>
-          <w:szCs w:val="19"/>
-          <w:highlight w:val="black"/>
-        </w:rPr>
-        <w:t xml:space="preserve"> </w:t>
-      </w:r>
-      <w:r>
-        <w:rPr>
-          <w:rFonts w:ascii="Consolas" w:hAnsi="Consolas" w:cs="Consolas"/>
-          <w:color w:val="569CD6"/>
-          <w:sz w:val="19"/>
-          <w:szCs w:val="19"/>
-          <w:highlight w:val="black"/>
+        <w:ind w:left="1080"/>
+        <w:rPr>
+          <w:rFonts w:ascii="Consolas" w:hAnsi="Consolas" w:cs="Consolas"/>
+          <w:color w:val="000000"/>
+          <w:sz w:val="19"/>
+          <w:szCs w:val="19"/>
+        </w:rPr>
+      </w:pPr>
+      <w:r>
+        <w:rPr>
+          <w:rFonts w:ascii="Consolas" w:hAnsi="Consolas" w:cs="Consolas"/>
+          <w:color w:val="0000FF"/>
+          <w:sz w:val="19"/>
+          <w:szCs w:val="19"/>
+        </w:rPr>
+        <w:t>var</w:t>
+      </w:r>
+      <w:r>
+        <w:rPr>
+          <w:rFonts w:ascii="Consolas" w:hAnsi="Consolas" w:cs="Consolas"/>
+          <w:color w:val="000000"/>
+          <w:sz w:val="19"/>
+          <w:szCs w:val="19"/>
+        </w:rPr>
+        <w:t xml:space="preserve"> config = </w:t>
+      </w:r>
+      <w:r>
+        <w:rPr>
+          <w:rFonts w:ascii="Consolas" w:hAnsi="Consolas" w:cs="Consolas"/>
+          <w:color w:val="0000FF"/>
+          <w:sz w:val="19"/>
+          <w:szCs w:val="19"/>
         </w:rPr>
         <w:t>new</w:t>
       </w:r>
       <w:r>
         <w:rPr>
           <w:rFonts w:ascii="Consolas" w:hAnsi="Consolas" w:cs="Consolas"/>
-          <w:color w:val="DCDCDC"/>
-          <w:sz w:val="19"/>
-          <w:szCs w:val="19"/>
-          <w:highlight w:val="black"/>
+          <w:color w:val="000000"/>
+          <w:sz w:val="19"/>
+          <w:szCs w:val="19"/>
         </w:rPr>
         <w:t xml:space="preserve"> </w:t>
       </w:r>
@@ -888,10 +587,9 @@
       <w:r>
         <w:rPr>
           <w:rFonts w:ascii="Consolas" w:hAnsi="Consolas" w:cs="Consolas"/>
-          <w:color w:val="4EC9B0"/>
-          <w:sz w:val="19"/>
-          <w:szCs w:val="19"/>
-          <w:highlight w:val="black"/>
+          <w:color w:val="000000"/>
+          <w:sz w:val="19"/>
+          <w:szCs w:val="19"/>
         </w:rPr>
         <w:t>LogConfiguration</w:t>
       </w:r>
@@ -899,264 +597,251 @@
       <w:r>
         <w:rPr>
           <w:rFonts w:ascii="Consolas" w:hAnsi="Consolas" w:cs="Consolas"/>
-          <w:color w:val="DCDCDC"/>
-          <w:sz w:val="19"/>
-          <w:szCs w:val="19"/>
-          <w:highlight w:val="black"/>
+          <w:color w:val="000000"/>
+          <w:sz w:val="19"/>
+          <w:szCs w:val="19"/>
         </w:rPr>
         <w:t>(</w:t>
       </w:r>
       <w:proofErr w:type="gramEnd"/>
-      <w:r>
-        <w:rPr>
-          <w:rFonts w:ascii="Consolas" w:hAnsi="Consolas" w:cs="Consolas"/>
-          <w:color w:val="D69D85"/>
-          <w:sz w:val="19"/>
-          <w:szCs w:val="19"/>
-          <w:highlight w:val="black"/>
-        </w:rPr>
-        <w:t>"</w:t>
-      </w:r>
-      <w:proofErr w:type="spellStart"/>
-      <w:r>
-        <w:rPr>
-          <w:rFonts w:ascii="Consolas" w:hAnsi="Consolas" w:cs="Consolas"/>
-          <w:color w:val="D69D85"/>
-          <w:sz w:val="19"/>
-          <w:szCs w:val="19"/>
-          <w:highlight w:val="black"/>
-        </w:rPr>
-        <w:t>LoggerTestApp.exe.config</w:t>
-      </w:r>
-      <w:proofErr w:type="spellEnd"/>
-      <w:r>
-        <w:rPr>
-          <w:rFonts w:ascii="Consolas" w:hAnsi="Consolas" w:cs="Consolas"/>
-          <w:color w:val="D69D85"/>
-          <w:sz w:val="19"/>
-          <w:szCs w:val="19"/>
-          <w:highlight w:val="black"/>
-        </w:rPr>
-        <w:t>"</w:t>
-      </w:r>
-      <w:r>
-        <w:rPr>
-          <w:rFonts w:ascii="Consolas" w:hAnsi="Consolas" w:cs="Consolas"/>
-          <w:color w:val="DCDCDC"/>
-          <w:sz w:val="19"/>
-          <w:szCs w:val="19"/>
-          <w:highlight w:val="black"/>
-        </w:rPr>
-        <w:t xml:space="preserve">, </w:t>
-      </w:r>
-      <w:r>
-        <w:rPr>
-          <w:rFonts w:ascii="Consolas" w:hAnsi="Consolas" w:cs="Consolas"/>
-          <w:color w:val="D69D85"/>
-          <w:sz w:val="19"/>
-          <w:szCs w:val="19"/>
-          <w:highlight w:val="black"/>
-        </w:rPr>
-        <w:t>"</w:t>
-      </w:r>
-      <w:proofErr w:type="spellStart"/>
-      <w:r>
-        <w:rPr>
-          <w:rFonts w:ascii="Consolas" w:hAnsi="Consolas" w:cs="Consolas"/>
-          <w:color w:val="D69D85"/>
-          <w:sz w:val="19"/>
-          <w:szCs w:val="19"/>
-          <w:highlight w:val="black"/>
-        </w:rPr>
-        <w:t>LogUtil</w:t>
-      </w:r>
-      <w:proofErr w:type="spellEnd"/>
-      <w:r>
-        <w:rPr>
-          <w:rFonts w:ascii="Consolas" w:hAnsi="Consolas" w:cs="Consolas"/>
-          <w:color w:val="D69D85"/>
-          <w:sz w:val="19"/>
-          <w:szCs w:val="19"/>
-          <w:highlight w:val="black"/>
-        </w:rPr>
-        <w:t>"</w:t>
-      </w:r>
-      <w:r>
-        <w:rPr>
-          <w:rFonts w:ascii="Consolas" w:hAnsi="Consolas" w:cs="Consolas"/>
-          <w:color w:val="DCDCDC"/>
-          <w:sz w:val="19"/>
-          <w:szCs w:val="19"/>
-          <w:highlight w:val="black"/>
-        </w:rPr>
-        <w:t>);</w:t>
-      </w:r>
     </w:p>
     <w:p>
       <w:pPr>
+        <w:pStyle w:val="ListParagraph"/>
         <w:autoSpaceDE w:val="0"/>
         <w:autoSpaceDN w:val="0"/>
         <w:adjustRightInd w:val="0"/>
         <w:spacing w:after="0"/>
-        <w:rPr>
-          <w:rFonts w:ascii="Consolas" w:hAnsi="Consolas" w:cs="Consolas"/>
-          <w:color w:val="DCDCDC"/>
-          <w:sz w:val="19"/>
-          <w:szCs w:val="19"/>
-        </w:rPr>
-      </w:pPr>
-      <w:r>
-        <w:rPr>
-          <w:rFonts w:ascii="Consolas" w:hAnsi="Consolas" w:cs="Consolas"/>
-          <w:color w:val="DCDCDC"/>
-          <w:sz w:val="19"/>
-          <w:szCs w:val="19"/>
-          <w:highlight w:val="black"/>
-        </w:rPr>
-        <w:t xml:space="preserve">            </w:t>
+        <w:ind w:left="1080"/>
+        <w:rPr>
+          <w:rFonts w:ascii="Consolas" w:hAnsi="Consolas" w:cs="Consolas"/>
+          <w:color w:val="000000"/>
+          <w:sz w:val="19"/>
+          <w:szCs w:val="19"/>
+        </w:rPr>
+      </w:pPr>
+      <w:r>
+        <w:rPr>
+          <w:rFonts w:ascii="Consolas" w:hAnsi="Consolas" w:cs="Consolas"/>
+          <w:color w:val="000000"/>
+          <w:sz w:val="19"/>
+          <w:szCs w:val="19"/>
+        </w:rPr>
+        <w:t xml:space="preserve">               Path.Combine(Path.GetDirectoryName(Assembly.GetExecutingAssembly(</w:t>
+      </w:r>
+      <w:proofErr w:type="gramStart"/>
+      <w:r>
+        <w:rPr>
+          <w:rFonts w:ascii="Consolas" w:hAnsi="Consolas" w:cs="Consolas"/>
+          <w:color w:val="000000"/>
+          <w:sz w:val="19"/>
+          <w:szCs w:val="19"/>
+        </w:rPr>
+        <w:t>).Location</w:t>
+      </w:r>
+      <w:proofErr w:type="gramEnd"/>
+      <w:r>
+        <w:rPr>
+          <w:rFonts w:ascii="Consolas" w:hAnsi="Consolas" w:cs="Consolas"/>
+          <w:color w:val="000000"/>
+          <w:sz w:val="19"/>
+          <w:szCs w:val="19"/>
+        </w:rPr>
+        <w:t xml:space="preserve">), </w:t>
+      </w:r>
+      <w:r>
+        <w:rPr>
+          <w:rFonts w:ascii="Consolas" w:hAnsi="Consolas" w:cs="Consolas"/>
+          <w:color w:val="A31515"/>
+          <w:sz w:val="19"/>
+          <w:szCs w:val="19"/>
+        </w:rPr>
+        <w:t>"</w:t>
       </w:r>
       <w:proofErr w:type="spellStart"/>
       <w:r>
         <w:rPr>
           <w:rFonts w:ascii="Consolas" w:hAnsi="Consolas" w:cs="Consolas"/>
-          <w:color w:val="B8D7A3"/>
-          <w:sz w:val="19"/>
-          <w:szCs w:val="19"/>
-          <w:highlight w:val="black"/>
-        </w:rPr>
-        <w:t>ILogUtil</w:t>
+          <w:color w:val="A31515"/>
+          <w:sz w:val="19"/>
+          <w:szCs w:val="19"/>
+        </w:rPr>
+        <w:t>App.config</w:t>
       </w:r>
       <w:proofErr w:type="spellEnd"/>
       <w:r>
         <w:rPr>
           <w:rFonts w:ascii="Consolas" w:hAnsi="Consolas" w:cs="Consolas"/>
-          <w:color w:val="DCDCDC"/>
-          <w:sz w:val="19"/>
-          <w:szCs w:val="19"/>
-          <w:highlight w:val="black"/>
-        </w:rPr>
-        <w:t xml:space="preserve"> logger </w:t>
-      </w:r>
-      <w:r>
-        <w:rPr>
-          <w:rFonts w:ascii="Consolas" w:hAnsi="Consolas" w:cs="Consolas"/>
-          <w:color w:val="B4B4B4"/>
-          <w:sz w:val="19"/>
-          <w:szCs w:val="19"/>
-          <w:highlight w:val="black"/>
-        </w:rPr>
-        <w:t>=</w:t>
-      </w:r>
-      <w:r>
-        <w:rPr>
-          <w:rFonts w:ascii="Consolas" w:hAnsi="Consolas" w:cs="Consolas"/>
-          <w:color w:val="DCDCDC"/>
-          <w:sz w:val="19"/>
-          <w:szCs w:val="19"/>
-          <w:highlight w:val="black"/>
-        </w:rPr>
-        <w:t xml:space="preserve"> </w:t>
-      </w:r>
-      <w:r>
-        <w:rPr>
-          <w:rFonts w:ascii="Consolas" w:hAnsi="Consolas" w:cs="Consolas"/>
-          <w:color w:val="569CD6"/>
-          <w:sz w:val="19"/>
-          <w:szCs w:val="19"/>
-          <w:highlight w:val="black"/>
-        </w:rPr>
-        <w:t>new</w:t>
-      </w:r>
-      <w:r>
-        <w:rPr>
-          <w:rFonts w:ascii="Consolas" w:hAnsi="Consolas" w:cs="Consolas"/>
-          <w:color w:val="DCDCDC"/>
-          <w:sz w:val="19"/>
-          <w:szCs w:val="19"/>
-          <w:highlight w:val="black"/>
-        </w:rPr>
-        <w:t xml:space="preserve"> </w:t>
-      </w:r>
-      <w:proofErr w:type="spellStart"/>
-      <w:proofErr w:type="gramStart"/>
-      <w:r>
-        <w:rPr>
-          <w:rFonts w:ascii="Consolas" w:hAnsi="Consolas" w:cs="Consolas"/>
-          <w:color w:val="4EC9B0"/>
-          <w:sz w:val="19"/>
-          <w:szCs w:val="19"/>
-          <w:highlight w:val="black"/>
-        </w:rPr>
-        <w:t>LogUtil</w:t>
-      </w:r>
-      <w:proofErr w:type="spellEnd"/>
-      <w:r>
-        <w:rPr>
-          <w:rFonts w:ascii="Consolas" w:hAnsi="Consolas" w:cs="Consolas"/>
-          <w:color w:val="DCDCDC"/>
-          <w:sz w:val="19"/>
-          <w:szCs w:val="19"/>
-          <w:highlight w:val="black"/>
-        </w:rPr>
-        <w:t>(</w:t>
-      </w:r>
-      <w:proofErr w:type="spellStart"/>
-      <w:proofErr w:type="gramEnd"/>
-      <w:r>
-        <w:rPr>
-          <w:rFonts w:ascii="Consolas" w:hAnsi="Consolas" w:cs="Consolas"/>
-          <w:color w:val="DCDCDC"/>
-          <w:sz w:val="19"/>
-          <w:szCs w:val="19"/>
-          <w:highlight w:val="black"/>
-        </w:rPr>
-        <w:t>config</w:t>
-      </w:r>
-      <w:proofErr w:type="spellEnd"/>
-      <w:r>
-        <w:rPr>
-          <w:rFonts w:ascii="Consolas" w:hAnsi="Consolas" w:cs="Consolas"/>
-          <w:color w:val="DCDCDC"/>
-          <w:sz w:val="19"/>
-          <w:szCs w:val="19"/>
-          <w:highlight w:val="black"/>
-        </w:rPr>
-        <w:t xml:space="preserve">, </w:t>
-      </w:r>
-      <w:r>
-        <w:rPr>
-          <w:rFonts w:ascii="Consolas" w:hAnsi="Consolas" w:cs="Consolas"/>
-          <w:color w:val="569CD6"/>
-          <w:sz w:val="19"/>
-          <w:szCs w:val="19"/>
-          <w:highlight w:val="black"/>
-        </w:rPr>
-        <w:t>true</w:t>
-      </w:r>
-      <w:r>
-        <w:rPr>
-          <w:rFonts w:ascii="Consolas" w:hAnsi="Consolas" w:cs="Consolas"/>
-          <w:color w:val="DCDCDC"/>
-          <w:sz w:val="19"/>
-          <w:szCs w:val="19"/>
-          <w:highlight w:val="black"/>
-        </w:rPr>
-        <w:t>);</w:t>
+          <w:color w:val="A31515"/>
+          <w:sz w:val="19"/>
+          <w:szCs w:val="19"/>
+        </w:rPr>
+        <w:t>"</w:t>
+      </w:r>
+      <w:r>
+        <w:rPr>
+          <w:rFonts w:ascii="Consolas" w:hAnsi="Consolas" w:cs="Consolas"/>
+          <w:color w:val="000000"/>
+          <w:sz w:val="19"/>
+          <w:szCs w:val="19"/>
+        </w:rPr>
+        <w:t>),</w:t>
       </w:r>
     </w:p>
     <w:p>
       <w:pPr>
+        <w:pStyle w:val="ListParagraph"/>
         <w:autoSpaceDE w:val="0"/>
         <w:autoSpaceDN w:val="0"/>
         <w:adjustRightInd w:val="0"/>
         <w:spacing w:after="0"/>
-        <w:rPr>
-          <w:rFonts w:ascii="Consolas" w:hAnsi="Consolas" w:cs="Consolas"/>
-          <w:color w:val="DCDCDC"/>
-          <w:sz w:val="19"/>
-          <w:szCs w:val="19"/>
-        </w:rPr>
-      </w:pPr>
+        <w:ind w:left="1080"/>
+        <w:rPr>
+          <w:rFonts w:ascii="Consolas" w:hAnsi="Consolas" w:cs="Consolas"/>
+          <w:color w:val="000000"/>
+          <w:sz w:val="19"/>
+          <w:szCs w:val="19"/>
+        </w:rPr>
+      </w:pPr>
+      <w:r>
+        <w:rPr>
+          <w:rFonts w:ascii="Consolas" w:hAnsi="Consolas" w:cs="Consolas"/>
+          <w:color w:val="000000"/>
+          <w:sz w:val="19"/>
+          <w:szCs w:val="19"/>
+        </w:rPr>
+        <w:t xml:space="preserve">                </w:t>
+      </w:r>
+      <w:r>
+        <w:rPr>
+          <w:rFonts w:ascii="Consolas" w:hAnsi="Consolas" w:cs="Consolas"/>
+          <w:color w:val="A31515"/>
+          <w:sz w:val="19"/>
+          <w:szCs w:val="19"/>
+        </w:rPr>
+        <w:t>"LogUtil1"</w:t>
+      </w:r>
+      <w:r>
+        <w:rPr>
+          <w:rFonts w:ascii="Consolas" w:hAnsi="Consolas" w:cs="Consolas"/>
+          <w:color w:val="000000"/>
+          <w:sz w:val="19"/>
+          <w:szCs w:val="19"/>
+        </w:rPr>
+        <w:t>);</w:t>
+      </w:r>
+    </w:p>
+    <w:p>
+      <w:pPr>
+        <w:pStyle w:val="ListParagraph"/>
+        <w:autoSpaceDE w:val="0"/>
+        <w:autoSpaceDN w:val="0"/>
+        <w:adjustRightInd w:val="0"/>
+        <w:spacing w:after="0"/>
+        <w:ind w:left="1080"/>
+        <w:rPr>
+          <w:rFonts w:ascii="Consolas" w:hAnsi="Consolas" w:cs="Consolas"/>
+          <w:color w:val="000000"/>
+          <w:sz w:val="19"/>
+          <w:szCs w:val="19"/>
+        </w:rPr>
+      </w:pPr>
+      <w:r>
+        <w:rPr>
+          <w:rFonts w:ascii="Consolas" w:hAnsi="Consolas" w:cs="Consolas"/>
+          <w:color w:val="000000"/>
+          <w:sz w:val="19"/>
+          <w:szCs w:val="19"/>
+        </w:rPr>
+        <w:t>_</w:t>
+      </w:r>
+      <w:proofErr w:type="spellStart"/>
+      <w:r>
+        <w:rPr>
+          <w:rFonts w:ascii="Consolas" w:hAnsi="Consolas" w:cs="Consolas"/>
+          <w:color w:val="000000"/>
+          <w:sz w:val="19"/>
+          <w:szCs w:val="19"/>
+        </w:rPr>
+        <w:t>synchronousLog</w:t>
+      </w:r>
+      <w:proofErr w:type="spellEnd"/>
+      <w:r>
+        <w:rPr>
+          <w:rFonts w:ascii="Consolas" w:hAnsi="Consolas" w:cs="Consolas"/>
+          <w:color w:val="000000"/>
+          <w:sz w:val="19"/>
+          <w:szCs w:val="19"/>
+        </w:rPr>
+        <w:t xml:space="preserve"> = </w:t>
+      </w:r>
+      <w:r>
+        <w:rPr>
+          <w:rFonts w:ascii="Consolas" w:hAnsi="Consolas" w:cs="Consolas"/>
+          <w:color w:val="0000FF"/>
+          <w:sz w:val="19"/>
+          <w:szCs w:val="19"/>
+        </w:rPr>
+        <w:t>new</w:t>
+      </w:r>
+      <w:r>
+        <w:rPr>
+          <w:rFonts w:ascii="Consolas" w:hAnsi="Consolas" w:cs="Consolas"/>
+          <w:color w:val="000000"/>
+          <w:sz w:val="19"/>
+          <w:szCs w:val="19"/>
+        </w:rPr>
+        <w:t xml:space="preserve"> </w:t>
+      </w:r>
+      <w:proofErr w:type="spellStart"/>
+      <w:proofErr w:type="gramStart"/>
+      <w:r>
+        <w:rPr>
+          <w:rFonts w:ascii="Consolas" w:hAnsi="Consolas" w:cs="Consolas"/>
+          <w:color w:val="000000"/>
+          <w:sz w:val="19"/>
+          <w:szCs w:val="19"/>
+        </w:rPr>
+        <w:t>LogUtil</w:t>
+      </w:r>
+      <w:proofErr w:type="spellEnd"/>
+      <w:r>
+        <w:rPr>
+          <w:rFonts w:ascii="Consolas" w:hAnsi="Consolas" w:cs="Consolas"/>
+          <w:color w:val="000000"/>
+          <w:sz w:val="19"/>
+          <w:szCs w:val="19"/>
+        </w:rPr>
+        <w:t>(</w:t>
+      </w:r>
+      <w:proofErr w:type="gramEnd"/>
+      <w:r>
+        <w:rPr>
+          <w:rFonts w:ascii="Consolas" w:hAnsi="Consolas" w:cs="Consolas"/>
+          <w:color w:val="000000"/>
+          <w:sz w:val="19"/>
+          <w:szCs w:val="19"/>
+        </w:rPr>
+        <w:t xml:space="preserve">config, </w:t>
+      </w:r>
+      <w:r>
+        <w:rPr>
+          <w:rFonts w:ascii="Consolas" w:hAnsi="Consolas" w:cs="Consolas"/>
+          <w:color w:val="0000FF"/>
+          <w:sz w:val="19"/>
+          <w:szCs w:val="19"/>
+        </w:rPr>
+        <w:t>true</w:t>
+      </w:r>
+      <w:r>
+        <w:rPr>
+          <w:rFonts w:ascii="Consolas" w:hAnsi="Consolas" w:cs="Consolas"/>
+          <w:color w:val="000000"/>
+          <w:sz w:val="19"/>
+          <w:szCs w:val="19"/>
+        </w:rPr>
+        <w:t>);</w:t>
+      </w:r>
     </w:p>
     <w:p>
       <w:pPr>
@@ -1169,9 +854,44 @@
         <w:autoSpaceDN w:val="0"/>
         <w:adjustRightInd w:val="0"/>
         <w:spacing w:after="0"/>
-      </w:pPr>
-      <w:r>
-        <w:t>Null Logger:</w:t>
+        <w:rPr>
+          <w:rFonts w:ascii="Consolas" w:hAnsi="Consolas" w:cs="Consolas"/>
+          <w:color w:val="DCDCDC"/>
+          <w:sz w:val="19"/>
+          <w:szCs w:val="19"/>
+        </w:rPr>
+      </w:pPr>
+      <w:r>
+        <w:rPr>
+          <w:rFonts w:ascii="Consolas" w:hAnsi="Consolas" w:cs="Consolas"/>
+          <w:color w:val="000000"/>
+          <w:sz w:val="19"/>
+          <w:szCs w:val="19"/>
+        </w:rPr>
+        <w:t xml:space="preserve">            </w:t>
+      </w:r>
+      <w:bookmarkStart w:id="0" w:name="_GoBack"/>
+      <w:bookmarkEnd w:id="0"/>
+    </w:p>
+    <w:p>
+      <w:pPr>
+        <w:pStyle w:val="ListParagraph"/>
+        <w:numPr>
+          <w:ilvl w:val="0"/>
+          <w:numId w:val="2"/>
+        </w:numPr>
+        <w:autoSpaceDE w:val="0"/>
+        <w:autoSpaceDN w:val="0"/>
+        <w:adjustRightInd w:val="0"/>
+        <w:spacing w:after="0"/>
+      </w:pPr>
+      <w:proofErr w:type="spellStart"/>
+      <w:r>
+        <w:t>NoLogging</w:t>
+      </w:r>
+      <w:proofErr w:type="spellEnd"/>
+      <w:r>
+        <w:t>:</w:t>
       </w:r>
     </w:p>
     <w:p>
@@ -1183,8 +903,6 @@
         <w:spacing w:after="0"/>
         <w:ind w:left="1080"/>
       </w:pPr>
-      <w:bookmarkStart w:id="0" w:name="_GoBack"/>
-      <w:bookmarkEnd w:id="0"/>
     </w:p>
     <w:p>
       <w:pPr>
@@ -1194,6 +912,12 @@
         <w:adjustRightInd w:val="0"/>
         <w:spacing w:after="0"/>
         <w:ind w:left="1080"/>
+        <w:rPr>
+          <w:rFonts w:ascii="Consolas" w:hAnsi="Consolas" w:cs="Consolas"/>
+          <w:color w:val="DCDCDC"/>
+          <w:sz w:val="19"/>
+          <w:szCs w:val="19"/>
+        </w:rPr>
       </w:pPr>
       <w:proofErr w:type="spellStart"/>
       <w:r>
@@ -1206,6 +930,16 @@
         </w:rPr>
         <w:t>ILogUtil</w:t>
       </w:r>
+      <w:r>
+        <w:rPr>
+          <w:rFonts w:ascii="Consolas" w:hAnsi="Consolas" w:cs="Consolas"/>
+          <w:color w:val="B8D7A3"/>
+          <w:sz w:val="19"/>
+          <w:szCs w:val="19"/>
+          <w:highlight w:val="black"/>
+        </w:rPr>
+        <w:t>ity</w:t>
+      </w:r>
       <w:proofErr w:type="spellEnd"/>
       <w:r>
         <w:rPr>
@@ -1215,7 +949,28 @@
           <w:szCs w:val="19"/>
           <w:highlight w:val="black"/>
         </w:rPr>
-        <w:t xml:space="preserve"> logger</w:t>
+        <w:t xml:space="preserve"> logger = </w:t>
+      </w:r>
+      <w:proofErr w:type="spellStart"/>
+      <w:r>
+        <w:rPr>
+          <w:rFonts w:ascii="Consolas" w:hAnsi="Consolas" w:cs="Consolas"/>
+          <w:color w:val="4EC9B0"/>
+          <w:sz w:val="19"/>
+          <w:szCs w:val="19"/>
+          <w:highlight w:val="black"/>
+        </w:rPr>
+        <w:t>NoLogging</w:t>
+      </w:r>
+      <w:r>
+        <w:rPr>
+          <w:rFonts w:ascii="Consolas" w:hAnsi="Consolas" w:cs="Consolas"/>
+          <w:color w:val="B4B4B4"/>
+          <w:sz w:val="19"/>
+          <w:szCs w:val="19"/>
+          <w:highlight w:val="black"/>
+        </w:rPr>
+        <w:t>.</w:t>
       </w:r>
       <w:r>
         <w:rPr>
@@ -1225,8 +980,9 @@
           <w:szCs w:val="19"/>
           <w:highlight w:val="black"/>
         </w:rPr>
-        <w:t xml:space="preserve"> =</w:t>
-      </w:r>
+        <w:t>Instance</w:t>
+      </w:r>
+      <w:proofErr w:type="spellEnd"/>
       <w:r>
         <w:rPr>
           <w:rFonts w:ascii="Consolas" w:hAnsi="Consolas" w:cs="Consolas"/>
@@ -1235,50 +991,18 @@
           <w:szCs w:val="19"/>
           <w:highlight w:val="black"/>
         </w:rPr>
-        <w:t xml:space="preserve"> </w:t>
-      </w:r>
-      <w:proofErr w:type="spellStart"/>
-      <w:r>
-        <w:rPr>
-          <w:rFonts w:ascii="Consolas" w:hAnsi="Consolas" w:cs="Consolas"/>
-          <w:color w:val="4EC9B0"/>
-          <w:sz w:val="19"/>
-          <w:szCs w:val="19"/>
-          <w:highlight w:val="black"/>
-        </w:rPr>
-        <w:t>NullLogger</w:t>
-      </w:r>
-      <w:r>
-        <w:rPr>
-          <w:rFonts w:ascii="Consolas" w:hAnsi="Consolas" w:cs="Consolas"/>
-          <w:color w:val="B4B4B4"/>
-          <w:sz w:val="19"/>
-          <w:szCs w:val="19"/>
-          <w:highlight w:val="black"/>
-        </w:rPr>
-        <w:t>.</w:t>
-      </w:r>
-      <w:r>
-        <w:rPr>
-          <w:rFonts w:ascii="Consolas" w:hAnsi="Consolas" w:cs="Consolas"/>
-          <w:color w:val="DCDCDC"/>
-          <w:sz w:val="19"/>
-          <w:szCs w:val="19"/>
-          <w:highlight w:val="black"/>
-        </w:rPr>
-        <w:t>Instance</w:t>
-      </w:r>
-      <w:proofErr w:type="spellEnd"/>
-      <w:r>
-        <w:rPr>
-          <w:rFonts w:ascii="Consolas" w:hAnsi="Consolas" w:cs="Consolas"/>
-          <w:color w:val="DCDCDC"/>
-          <w:sz w:val="19"/>
-          <w:szCs w:val="19"/>
-          <w:highlight w:val="black"/>
-        </w:rPr>
         <w:t>;</w:t>
       </w:r>
+    </w:p>
+    <w:p>
+      <w:pPr>
+        <w:pStyle w:val="ListParagraph"/>
+        <w:autoSpaceDE w:val="0"/>
+        <w:autoSpaceDN w:val="0"/>
+        <w:adjustRightInd w:val="0"/>
+        <w:spacing w:after="0"/>
+        <w:ind w:left="1080"/>
+      </w:pPr>
     </w:p>
     <w:sectPr>
       <w:pgSz w:w="12240" w:h="15840"/>
@@ -1290,7 +1014,7 @@
 </file>
 
 <file path=word/numbering.xml><?xml version="1.0" encoding="utf-8"?>
-<w:numbering xmlns:wpc="http://schemas.microsoft.com/office/word/2010/wordprocessingCanvas" xmlns:mc="http://schemas.openxmlformats.org/markup-compatibility/2006" xmlns:o="urn:schemas-microsoft-com:office:office" xmlns:r="http://schemas.openxmlformats.org/officeDocument/2006/relationships" xmlns:m="http://schemas.openxmlformats.org/officeDocument/2006/math" xmlns:v="urn:schemas-microsoft-com:vml" xmlns:wp14="http://schemas.microsoft.com/office/word/2010/wordprocessingDrawing" xmlns:wp="http://schemas.openxmlformats.org/drawingml/2006/wordprocessingDrawing" xmlns:w10="urn:schemas-microsoft-com:office:word" xmlns:w="http://schemas.openxmlformats.org/wordprocessingml/2006/main" xmlns:w14="http://schemas.microsoft.com/office/word/2010/wordml" xmlns:w15="http://schemas.microsoft.com/office/word/2012/wordml" xmlns:wpg="http://schemas.microsoft.com/office/word/2010/wordprocessingGroup" xmlns:wpi="http://schemas.microsoft.com/office/word/2010/wordprocessingInk" xmlns:wne="http://schemas.microsoft.com/office/word/2006/wordml" xmlns:wps="http://schemas.microsoft.com/office/word/2010/wordprocessingShape" mc:Ignorable="w14 w15 wp14">
+<w:numbering xmlns:wpc="http://schemas.microsoft.com/office/word/2010/wordprocessingCanvas" xmlns:cx="http://schemas.microsoft.com/office/drawing/2014/chartex" xmlns:cx1="http://schemas.microsoft.com/office/drawing/2015/9/8/chartex" xmlns:cx2="http://schemas.microsoft.com/office/drawing/2015/10/21/chartex" xmlns:cx3="http://schemas.microsoft.com/office/drawing/2016/5/9/chartex" xmlns:cx4="http://schemas.microsoft.com/office/drawing/2016/5/10/chartex" xmlns:cx5="http://schemas.microsoft.com/office/drawing/2016/5/11/chartex" xmlns:cx6="http://schemas.microsoft.com/office/drawing/2016/5/12/chartex" xmlns:cx7="http://schemas.microsoft.com/office/drawing/2016/5/13/chartex" xmlns:cx8="http://schemas.microsoft.com/office/drawing/2016/5/14/chartex" xmlns:mc="http://schemas.openxmlformats.org/markup-compatibility/2006" xmlns:aink="http://schemas.microsoft.com/office/drawing/2016/ink" xmlns:am3d="http://schemas.microsoft.com/office/drawing/2017/model3d" xmlns:o="urn:schemas-microsoft-com:office:office" xmlns:r="http://schemas.openxmlformats.org/officeDocument/2006/relationships" xmlns:m="http://schemas.openxmlformats.org/officeDocument/2006/math" xmlns:v="urn:schemas-microsoft-com:vml" xmlns:wp14="http://schemas.microsoft.com/office/word/2010/wordprocessingDrawing" xmlns:wp="http://schemas.openxmlformats.org/drawingml/2006/wordprocessingDrawing" xmlns:w10="urn:schemas-microsoft-com:office:word" xmlns:w="http://schemas.openxmlformats.org/wordprocessingml/2006/main" xmlns:w14="http://schemas.microsoft.com/office/word/2010/wordml" xmlns:w15="http://schemas.microsoft.com/office/word/2012/wordml" xmlns:w16cid="http://schemas.microsoft.com/office/word/2016/wordml/cid" xmlns:w16se="http://schemas.microsoft.com/office/word/2015/wordml/symex" xmlns:wpg="http://schemas.microsoft.com/office/word/2010/wordprocessingGroup" xmlns:wpi="http://schemas.microsoft.com/office/word/2010/wordprocessingInk" xmlns:wne="http://schemas.microsoft.com/office/word/2006/wordml" xmlns:wps="http://schemas.microsoft.com/office/word/2010/wordprocessingShape" mc:Ignorable="w14 w15 w16se w16cid wp14">
   <w:abstractNum w:abstractNumId="0" w15:restartNumberingAfterBreak="0">
     <w:nsid w:val="2A801F44"/>
     <w:multiLevelType w:val="hybridMultilevel"/>
@@ -1503,7 +1227,7 @@
 </file>
 
 <file path=word/styles.xml><?xml version="1.0" encoding="utf-8"?>
-<w:styles xmlns:mc="http://schemas.openxmlformats.org/markup-compatibility/2006" xmlns:r="http://schemas.openxmlformats.org/officeDocument/2006/relationships" xmlns:w="http://schemas.openxmlformats.org/wordprocessingml/2006/main" xmlns:w14="http://schemas.microsoft.com/office/word/2010/wordml" xmlns:w15="http://schemas.microsoft.com/office/word/2012/wordml" mc:Ignorable="w14 w15">
+<w:styles xmlns:mc="http://schemas.openxmlformats.org/markup-compatibility/2006" xmlns:r="http://schemas.openxmlformats.org/officeDocument/2006/relationships" xmlns:w="http://schemas.openxmlformats.org/wordprocessingml/2006/main" xmlns:w14="http://schemas.microsoft.com/office/word/2010/wordml" xmlns:w15="http://schemas.microsoft.com/office/word/2012/wordml" xmlns:w16cid="http://schemas.microsoft.com/office/word/2016/wordml/cid" xmlns:w16se="http://schemas.microsoft.com/office/word/2015/wordml/symex" mc:Ignorable="w14 w15 w16se w16cid">
   <w:docDefaults>
     <w:rPrDefault>
       <w:rPr>
@@ -1518,7 +1242,7 @@
       </w:pPr>
     </w:pPrDefault>
   </w:docDefaults>
-  <w:latentStyles w:defLockedState="0" w:defUIPriority="99" w:defSemiHidden="0" w:defUnhideWhenUsed="0" w:defQFormat="0" w:count="371">
+  <w:latentStyles w:defLockedState="0" w:defUIPriority="99" w:defSemiHidden="0" w:defUnhideWhenUsed="0" w:defQFormat="0" w:count="377">
     <w:lsdException w:name="Normal" w:uiPriority="0" w:qFormat="1"/>
     <w:lsdException w:name="heading 1" w:uiPriority="9" w:qFormat="1"/>
     <w:lsdException w:name="heading 2" w:uiPriority="9" w:qFormat="1"/>
@@ -1618,18 +1342,18 @@
     <w:lsdException w:name="HTML Address" w:semiHidden="1"/>
     <w:lsdException w:name="HTML Cite" w:semiHidden="1"/>
     <w:lsdException w:name="HTML Code" w:semiHidden="1"/>
-    <w:lsdException w:name="HTML Definition" w:semiHidden="1"/>
+    <w:lsdException w:name="HTML Definition" w:semiHidden="1" w:unhideWhenUsed="1"/>
     <w:lsdException w:name="HTML Keyboard" w:semiHidden="1"/>
     <w:lsdException w:name="HTML Preformatted" w:uiPriority="19" w:qFormat="1"/>
     <w:lsdException w:name="HTML Sample" w:semiHidden="1"/>
     <w:lsdException w:name="HTML Typewriter" w:semiHidden="1"/>
     <w:lsdException w:name="HTML Variable" w:semiHidden="1"/>
     <w:lsdException w:name="Normal Table" w:semiHidden="1" w:unhideWhenUsed="1"/>
-    <w:lsdException w:name="annotation subject" w:semiHidden="1"/>
-    <w:lsdException w:name="No List" w:semiHidden="1"/>
-    <w:lsdException w:name="Outline List 1" w:semiHidden="1"/>
-    <w:lsdException w:name="Outline List 2" w:semiHidden="1"/>
-    <w:lsdException w:name="Outline List 3" w:semiHidden="1"/>
+    <w:lsdException w:name="annotation subject" w:semiHidden="1" w:unhideWhenUsed="1"/>
+    <w:lsdException w:name="No List" w:semiHidden="1" w:unhideWhenUsed="1"/>
+    <w:lsdException w:name="Outline List 1" w:semiHidden="1" w:unhideWhenUsed="1"/>
+    <w:lsdException w:name="Outline List 2" w:semiHidden="1" w:unhideWhenUsed="1"/>
+    <w:lsdException w:name="Outline List 3" w:semiHidden="1" w:unhideWhenUsed="1"/>
     <w:lsdException w:name="Table Simple 1" w:semiHidden="1" w:unhideWhenUsed="1"/>
     <w:lsdException w:name="Table Simple 2" w:semiHidden="1" w:unhideWhenUsed="1"/>
     <w:lsdException w:name="Table Simple 3" w:semiHidden="1" w:unhideWhenUsed="1"/>
@@ -1666,13 +1390,10 @@
     <w:lsdException w:name="Table 3D effects 3" w:semiHidden="1" w:unhideWhenUsed="1"/>
     <w:lsdException w:name="Table Contemporary" w:semiHidden="1" w:unhideWhenUsed="1"/>
     <w:lsdException w:name="Table Elegant" w:semiHidden="1" w:unhideWhenUsed="1"/>
-    <w:lsdException w:name="Table Professional" w:semiHidden="1" w:unhideWhenUsed="1"/>
     <w:lsdException w:name="Table Subtle 1" w:semiHidden="1" w:unhideWhenUsed="1"/>
     <w:lsdException w:name="Table Subtle 2" w:semiHidden="1" w:unhideWhenUsed="1"/>
-    <w:lsdException w:name="Table Web 1" w:semiHidden="1" w:unhideWhenUsed="1"/>
-    <w:lsdException w:name="Table Web 2" w:semiHidden="1" w:unhideWhenUsed="1"/>
     <w:lsdException w:name="Table Web 3" w:semiHidden="1" w:unhideWhenUsed="1"/>
-    <w:lsdException w:name="Balloon Text" w:semiHidden="1"/>
+    <w:lsdException w:name="Balloon Text" w:semiHidden="1" w:unhideWhenUsed="1"/>
     <w:lsdException w:name="Table Grid" w:uiPriority="59"/>
     <w:lsdException w:name="Table Theme" w:semiHidden="1" w:unhideWhenUsed="1"/>
     <w:lsdException w:name="Placeholder Text" w:semiHidden="1"/>
@@ -1784,8 +1505,14 @@
     <w:lsdException w:name="Subtle Reference" w:semiHidden="1" w:uiPriority="31" w:qFormat="1"/>
     <w:lsdException w:name="Intense Reference" w:semiHidden="1" w:uiPriority="32" w:qFormat="1"/>
     <w:lsdException w:name="Book Title" w:semiHidden="1" w:uiPriority="33" w:qFormat="1"/>
-    <w:lsdException w:name="Bibliography" w:semiHidden="1" w:uiPriority="37"/>
-    <w:lsdException w:name="TOC Heading" w:semiHidden="1"/>
+    <w:lsdException w:name="Bibliography" w:semiHidden="1" w:uiPriority="37" w:unhideWhenUsed="1"/>
+    <w:lsdException w:name="TOC Heading" w:semiHidden="1" w:unhideWhenUsed="1"/>
+    <w:lsdException w:name="Mention" w:semiHidden="1" w:unhideWhenUsed="1"/>
+    <w:lsdException w:name="Smart Hyperlink" w:semiHidden="1" w:unhideWhenUsed="1"/>
+    <w:lsdException w:name="Hashtag" w:semiHidden="1" w:unhideWhenUsed="1"/>
+    <w:lsdException w:name="Unresolved Mention" w:semiHidden="1" w:unhideWhenUsed="1"/>
+    <w:lsdException w:name="Smart Link" w:semiHidden="1" w:unhideWhenUsed="1"/>
+    <w:lsdException w:name="Smart Link Error" w:semiHidden="1" w:unhideWhenUsed="1"/>
   </w:latentStyles>
   <w:style w:type="paragraph" w:default="1" w:styleId="Normal">
     <w:name w:val="Normal"/>
@@ -2108,7 +1835,7 @@
 </file>
 
 <file path=word/glossary/document.xml><?xml version="1.0" encoding="utf-8"?>
-<w:glossaryDocument xmlns:wpc="http://schemas.microsoft.com/office/word/2010/wordprocessingCanvas" xmlns:mc="http://schemas.openxmlformats.org/markup-compatibility/2006" xmlns:o="urn:schemas-microsoft-com:office:office" xmlns:r="http://schemas.openxmlformats.org/officeDocument/2006/relationships" xmlns:m="http://schemas.openxmlformats.org/officeDocument/2006/math" xmlns:v="urn:schemas-microsoft-com:vml" xmlns:wp14="http://schemas.microsoft.com/office/word/2010/wordprocessingDrawing" xmlns:wp="http://schemas.openxmlformats.org/drawingml/2006/wordprocessingDrawing" xmlns:w10="urn:schemas-microsoft-com:office:word" xmlns:w="http://schemas.openxmlformats.org/wordprocessingml/2006/main" xmlns:w14="http://schemas.microsoft.com/office/word/2010/wordml" xmlns:w15="http://schemas.microsoft.com/office/word/2012/wordml" xmlns:wpg="http://schemas.microsoft.com/office/word/2010/wordprocessingGroup" xmlns:wpi="http://schemas.microsoft.com/office/word/2010/wordprocessingInk" xmlns:wne="http://schemas.microsoft.com/office/word/2006/wordml" xmlns:wps="http://schemas.microsoft.com/office/word/2010/wordprocessingShape" mc:Ignorable="w14 w15 wp14">
+<w:glossaryDocument xmlns:wpc="http://schemas.microsoft.com/office/word/2010/wordprocessingCanvas" xmlns:cx="http://schemas.microsoft.com/office/drawing/2014/chartex" xmlns:cx1="http://schemas.microsoft.com/office/drawing/2015/9/8/chartex" xmlns:cx2="http://schemas.microsoft.com/office/drawing/2015/10/21/chartex" xmlns:cx3="http://schemas.microsoft.com/office/drawing/2016/5/9/chartex" xmlns:cx4="http://schemas.microsoft.com/office/drawing/2016/5/10/chartex" xmlns:cx5="http://schemas.microsoft.com/office/drawing/2016/5/11/chartex" xmlns:cx6="http://schemas.microsoft.com/office/drawing/2016/5/12/chartex" xmlns:cx7="http://schemas.microsoft.com/office/drawing/2016/5/13/chartex" xmlns:cx8="http://schemas.microsoft.com/office/drawing/2016/5/14/chartex" xmlns:mc="http://schemas.openxmlformats.org/markup-compatibility/2006" xmlns:aink="http://schemas.microsoft.com/office/drawing/2016/ink" xmlns:am3d="http://schemas.microsoft.com/office/drawing/2017/model3d" xmlns:o="urn:schemas-microsoft-com:office:office" xmlns:r="http://schemas.openxmlformats.org/officeDocument/2006/relationships" xmlns:m="http://schemas.openxmlformats.org/officeDocument/2006/math" xmlns:v="urn:schemas-microsoft-com:vml" xmlns:wp14="http://schemas.microsoft.com/office/word/2010/wordprocessingDrawing" xmlns:wp="http://schemas.openxmlformats.org/drawingml/2006/wordprocessingDrawing" xmlns:w10="urn:schemas-microsoft-com:office:word" xmlns:w="http://schemas.openxmlformats.org/wordprocessingml/2006/main" xmlns:w14="http://schemas.microsoft.com/office/word/2010/wordml" xmlns:w15="http://schemas.microsoft.com/office/word/2012/wordml" xmlns:w16cid="http://schemas.microsoft.com/office/word/2016/wordml/cid" xmlns:w16se="http://schemas.microsoft.com/office/word/2015/wordml/symex" xmlns:wpg="http://schemas.microsoft.com/office/word/2010/wordprocessingGroup" xmlns:wpi="http://schemas.microsoft.com/office/word/2010/wordprocessingInk" xmlns:wne="http://schemas.microsoft.com/office/word/2006/wordml" xmlns:wps="http://schemas.microsoft.com/office/word/2010/wordprocessingShape" mc:Ignorable="w14 w15 w16se w16cid wp14">
   <w:docParts>
     <w:docPart>
       <w:docPartPr>
@@ -2123,7 +1850,7 @@
         <w:behaviors>
           <w:behavior w:val="content"/>
         </w:behaviors>
-        <w:guid w:val="{E3B8B186-0458-430E-A138-F6D57F301E1F}"/>
+        <w:guid w:val="{23466E67-9FE3-43A1-A0A1-53DA401A5D62}"/>
       </w:docPartPr>
       <w:docPartBody>
         <w:p>
@@ -2141,27 +1868,27 @@
 </file>
 
 <file path=word/glossary/fontTable.xml><?xml version="1.0" encoding="utf-8"?>
-<w:fonts xmlns:mc="http://schemas.openxmlformats.org/markup-compatibility/2006" xmlns:r="http://schemas.openxmlformats.org/officeDocument/2006/relationships" xmlns:w="http://schemas.openxmlformats.org/wordprocessingml/2006/main" xmlns:w14="http://schemas.microsoft.com/office/word/2010/wordml" xmlns:w15="http://schemas.microsoft.com/office/word/2012/wordml" mc:Ignorable="w14 w15">
+<w:fonts xmlns:mc="http://schemas.openxmlformats.org/markup-compatibility/2006" xmlns:r="http://schemas.openxmlformats.org/officeDocument/2006/relationships" xmlns:w="http://schemas.openxmlformats.org/wordprocessingml/2006/main" xmlns:w14="http://schemas.microsoft.com/office/word/2010/wordml" xmlns:w15="http://schemas.microsoft.com/office/word/2012/wordml" xmlns:w16cid="http://schemas.microsoft.com/office/word/2016/wordml/cid" xmlns:w16se="http://schemas.microsoft.com/office/word/2015/wordml/symex" mc:Ignorable="w14 w15 w16se w16cid">
   <w:font w:name="Calibri">
     <w:panose1 w:val="020F0502020204030204"/>
     <w:charset w:val="00"/>
     <w:family w:val="swiss"/>
     <w:pitch w:val="variable"/>
-    <w:sig w:usb0="E00002FF" w:usb1="4000ACFF" w:usb2="00000001" w:usb3="00000000" w:csb0="0000019F" w:csb1="00000000"/>
+    <w:sig w:usb0="E4002EFF" w:usb1="C000247B" w:usb2="00000009" w:usb3="00000000" w:csb0="000001FF" w:csb1="00000000"/>
   </w:font>
   <w:font w:name="Times New Roman">
     <w:panose1 w:val="02020603050405020304"/>
     <w:charset w:val="00"/>
     <w:family w:val="roman"/>
     <w:pitch w:val="variable"/>
-    <w:sig w:usb0="E0002EFF" w:usb1="C0007843" w:usb2="00000009" w:usb3="00000000" w:csb0="000001FF" w:csb1="00000000"/>
+    <w:sig w:usb0="E0002EFF" w:usb1="C000785B" w:usb2="00000009" w:usb3="00000000" w:csb0="000001FF" w:csb1="00000000"/>
   </w:font>
   <w:font w:name="Courier New">
     <w:panose1 w:val="02070309020205020404"/>
     <w:charset w:val="00"/>
     <w:family w:val="modern"/>
     <w:pitch w:val="fixed"/>
-    <w:sig w:usb0="E0002AFF" w:usb1="C0007843" w:usb2="00000009" w:usb3="00000000" w:csb0="000001FF" w:csb1="00000000"/>
+    <w:sig w:usb0="E0002EFF" w:usb1="C0007843" w:usb2="00000009" w:usb3="00000000" w:csb0="000001FF" w:csb1="00000000"/>
   </w:font>
   <w:font w:name="Wingdings">
     <w:panose1 w:val="05000000000000000000"/>
@@ -2189,20 +1916,20 @@
     <w:charset w:val="00"/>
     <w:family w:val="modern"/>
     <w:pitch w:val="fixed"/>
-    <w:sig w:usb0="E10002FF" w:usb1="4000FCFF" w:usb2="00000009" w:usb3="00000000" w:csb0="0000019F" w:csb1="00000000"/>
+    <w:sig w:usb0="E00006FF" w:usb1="0000FCFF" w:usb2="00000001" w:usb3="00000000" w:csb0="0000019F" w:csb1="00000000"/>
   </w:font>
   <w:font w:name="Calibri Light">
     <w:panose1 w:val="020F0302020204030204"/>
     <w:charset w:val="00"/>
     <w:family w:val="swiss"/>
     <w:pitch w:val="variable"/>
-    <w:sig w:usb0="A00002EF" w:usb1="4000207B" w:usb2="00000000" w:usb3="00000000" w:csb0="0000019F" w:csb1="00000000"/>
+    <w:sig w:usb0="E4002EFF" w:usb1="C000247B" w:usb2="00000009" w:usb3="00000000" w:csb0="000001FF" w:csb1="00000000"/>
   </w:font>
 </w:fonts>
 </file>
 
 <file path=word/glossary/settings.xml><?xml version="1.0" encoding="utf-8"?>
-<w:settings xmlns:mc="http://schemas.openxmlformats.org/markup-compatibility/2006" xmlns:o="urn:schemas-microsoft-com:office:office" xmlns:r="http://schemas.openxmlformats.org/officeDocument/2006/relationships" xmlns:m="http://schemas.openxmlformats.org/officeDocument/2006/math" xmlns:v="urn:schemas-microsoft-com:vml" xmlns:w10="urn:schemas-microsoft-com:office:word" xmlns:w="http://schemas.openxmlformats.org/wordprocessingml/2006/main" xmlns:w14="http://schemas.microsoft.com/office/word/2010/wordml" xmlns:w15="http://schemas.microsoft.com/office/word/2012/wordml" xmlns:sl="http://schemas.openxmlformats.org/schemaLibrary/2006/main" mc:Ignorable="w14 w15">
+<w:settings xmlns:mc="http://schemas.openxmlformats.org/markup-compatibility/2006" xmlns:o="urn:schemas-microsoft-com:office:office" xmlns:r="http://schemas.openxmlformats.org/officeDocument/2006/relationships" xmlns:m="http://schemas.openxmlformats.org/officeDocument/2006/math" xmlns:v="urn:schemas-microsoft-com:vml" xmlns:w10="urn:schemas-microsoft-com:office:word" xmlns:w="http://schemas.openxmlformats.org/wordprocessingml/2006/main" xmlns:w14="http://schemas.microsoft.com/office/word/2010/wordml" xmlns:w15="http://schemas.microsoft.com/office/word/2012/wordml" xmlns:w16cid="http://schemas.microsoft.com/office/word/2016/wordml/cid" xmlns:w16se="http://schemas.microsoft.com/office/word/2015/wordml/symex" xmlns:sl="http://schemas.openxmlformats.org/schemaLibrary/2006/main" mc:Ignorable="w14 w15 w16se w16cid">
   <w:view w:val="normal"/>
   <w:defaultTabStop w:val="720"/>
   <w:characterSpacingControl w:val="doNotCompress"/>
@@ -2213,11 +1940,14 @@
     <w:compatSetting w:name="enableOpenTypeFeatures" w:uri="http://schemas.microsoft.com/office/word" w:val="1"/>
     <w:compatSetting w:name="doNotFlipMirrorIndents" w:uri="http://schemas.microsoft.com/office/word" w:val="1"/>
     <w:compatSetting w:name="differentiateMultirowTableHeaders" w:uri="http://schemas.microsoft.com/office/word" w:val="1"/>
+    <w:compatSetting w:name="useWord2013TrackBottomHyphenation" w:uri="http://schemas.microsoft.com/office/word" w:val="1"/>
   </w:compat>
   <w:rsids>
     <w:rsidRoot w:val="00843274"/>
     <w:rsid w:val="0011113E"/>
     <w:rsid w:val="00843274"/>
+    <w:rsid w:val="00935020"/>
+    <w:rsid w:val="00A22FD0"/>
   </w:rsids>
   <m:mathPr>
     <m:mathFont m:val="Cambria Math"/>
@@ -2241,7 +1971,7 @@
 </file>
 
 <file path=word/glossary/styles.xml><?xml version="1.0" encoding="utf-8"?>
-<w:styles xmlns:mc="http://schemas.openxmlformats.org/markup-compatibility/2006" xmlns:r="http://schemas.openxmlformats.org/officeDocument/2006/relationships" xmlns:w="http://schemas.openxmlformats.org/wordprocessingml/2006/main" xmlns:w14="http://schemas.microsoft.com/office/word/2010/wordml" xmlns:w15="http://schemas.microsoft.com/office/word/2012/wordml" mc:Ignorable="w14 w15">
+<w:styles xmlns:mc="http://schemas.openxmlformats.org/markup-compatibility/2006" xmlns:r="http://schemas.openxmlformats.org/officeDocument/2006/relationships" xmlns:w="http://schemas.openxmlformats.org/wordprocessingml/2006/main" xmlns:w14="http://schemas.microsoft.com/office/word/2010/wordml" xmlns:w15="http://schemas.microsoft.com/office/word/2012/wordml" xmlns:w16cid="http://schemas.microsoft.com/office/word/2016/wordml/cid" xmlns:w16se="http://schemas.microsoft.com/office/word/2015/wordml/symex" mc:Ignorable="w14 w15 w16se w16cid">
   <w:docDefaults>
     <w:rPrDefault>
       <w:rPr>
@@ -2257,7 +1987,7 @@
       </w:pPr>
     </w:pPrDefault>
   </w:docDefaults>
-  <w:latentStyles w:defLockedState="0" w:defUIPriority="99" w:defSemiHidden="0" w:defUnhideWhenUsed="0" w:defQFormat="0" w:count="371">
+  <w:latentStyles w:defLockedState="0" w:defUIPriority="99" w:defSemiHidden="0" w:defUnhideWhenUsed="0" w:defQFormat="0" w:count="377">
     <w:lsdException w:name="Normal" w:uiPriority="0" w:qFormat="1"/>
     <w:lsdException w:name="heading 1" w:uiPriority="9" w:qFormat="1"/>
     <w:lsdException w:name="heading 2" w:semiHidden="1" w:uiPriority="9" w:unhideWhenUsed="1" w:qFormat="1"/>
@@ -2405,11 +2135,8 @@
     <w:lsdException w:name="Table 3D effects 3" w:semiHidden="1" w:unhideWhenUsed="1"/>
     <w:lsdException w:name="Table Contemporary" w:semiHidden="1" w:unhideWhenUsed="1"/>
     <w:lsdException w:name="Table Elegant" w:semiHidden="1" w:unhideWhenUsed="1"/>
-    <w:lsdException w:name="Table Professional" w:semiHidden="1" w:unhideWhenUsed="1"/>
     <w:lsdException w:name="Table Subtle 1" w:semiHidden="1" w:unhideWhenUsed="1"/>
     <w:lsdException w:name="Table Subtle 2" w:semiHidden="1" w:unhideWhenUsed="1"/>
-    <w:lsdException w:name="Table Web 1" w:semiHidden="1" w:unhideWhenUsed="1"/>
-    <w:lsdException w:name="Table Web 2" w:semiHidden="1" w:unhideWhenUsed="1"/>
     <w:lsdException w:name="Table Web 3" w:semiHidden="1" w:unhideWhenUsed="1"/>
     <w:lsdException w:name="Balloon Text" w:semiHidden="1" w:unhideWhenUsed="1"/>
     <w:lsdException w:name="Table Grid" w:uiPriority="39"/>
@@ -2629,6 +2356,12 @@
     <w:lsdException w:name="List Table 5 Dark Accent 6" w:uiPriority="50"/>
     <w:lsdException w:name="List Table 6 Colorful Accent 6" w:uiPriority="51"/>
     <w:lsdException w:name="List Table 7 Colorful Accent 6" w:uiPriority="52"/>
+    <w:lsdException w:name="Mention" w:semiHidden="1" w:unhideWhenUsed="1"/>
+    <w:lsdException w:name="Smart Hyperlink" w:semiHidden="1" w:unhideWhenUsed="1"/>
+    <w:lsdException w:name="Hashtag" w:semiHidden="1" w:unhideWhenUsed="1"/>
+    <w:lsdException w:name="Unresolved Mention" w:semiHidden="1" w:unhideWhenUsed="1"/>
+    <w:lsdException w:name="Smart Link" w:semiHidden="1" w:unhideWhenUsed="1"/>
+    <w:lsdException w:name="Smart Link Error" w:semiHidden="1" w:unhideWhenUsed="1"/>
   </w:latentStyles>
   <w:style w:type="paragraph" w:default="1" w:styleId="Normal">
     <w:name w:val="Normal"/>
@@ -2666,7 +2399,7 @@
     <w:basedOn w:val="DefaultParagraphFont"/>
     <w:uiPriority w:val="99"/>
     <w:semiHidden/>
-    <w:rsid w:val="00843274"/>
+    <w:rsid w:val="00A22FD0"/>
     <w:rPr>
       <w:color w:val="808080"/>
     </w:rPr>
@@ -2675,7 +2408,7 @@
 </file>
 
 <file path=word/glossary/webSettings.xml><?xml version="1.0" encoding="utf-8"?>
-<w:webSettings xmlns:mc="http://schemas.openxmlformats.org/markup-compatibility/2006" xmlns:r="http://schemas.openxmlformats.org/officeDocument/2006/relationships" xmlns:w="http://schemas.openxmlformats.org/wordprocessingml/2006/main" xmlns:w14="http://schemas.microsoft.com/office/word/2010/wordml" xmlns:w15="http://schemas.microsoft.com/office/word/2012/wordml" mc:Ignorable="w14 w15">
+<w:webSettings xmlns:mc="http://schemas.openxmlformats.org/markup-compatibility/2006" xmlns:r="http://schemas.openxmlformats.org/officeDocument/2006/relationships" xmlns:w="http://schemas.openxmlformats.org/wordprocessingml/2006/main" xmlns:w14="http://schemas.microsoft.com/office/word/2010/wordml" xmlns:w15="http://schemas.microsoft.com/office/word/2012/wordml" xmlns:w16cid="http://schemas.microsoft.com/office/word/2016/wordml/cid" xmlns:w16se="http://schemas.microsoft.com/office/word/2015/wordml/symex" mc:Ignorable="w14 w15 w16se w16cid">
   <w:optimizeForBrowser/>
   <w:allowPNG/>
 </w:webSettings>

</xml_diff>